<commit_message>
Final week 4 updates (I hope)
</commit_message>
<xml_diff>
--- a/Assignments/Week4/DKinney-DSC680-Project-1-white-paper.docx
+++ b/Assignments/Week4/DKinney-DSC680-Project-1-white-paper.docx
@@ -194,7 +194,6 @@
         <w:t>object is an exoplanet, it follows that it is likely a Machine Learning model can be developed to make predictions based on the same data.</w:t>
       </w:r>
     </w:p>
-    <w:p/>
     <w:p/>
     <w:p>
       <w:pPr>
@@ -293,6 +292,21 @@
       <w:r>
         <w:t>Transit Properties</w:t>
       </w:r>
+      <w:r>
+        <w:t xml:space="preserve"> - </w:t>
+      </w:r>
+      <w:r>
+        <w:t xml:space="preserve">period, </w:t>
+      </w:r>
+      <w:r>
+        <w:t>eccentricity</w:t>
+      </w:r>
+      <w:r>
+        <w:t xml:space="preserve"> of orbit, transit duration</w:t>
+      </w:r>
+      <w:r>
+        <w:t>, etc.</w:t>
+      </w:r>
     </w:p>
     <w:p>
       <w:pPr>
@@ -305,6 +319,21 @@
       <w:r>
         <w:t>Threshold-Crossing Event (TCE) Information</w:t>
       </w:r>
+      <w:r>
+        <w:t xml:space="preserve"> - sourced</w:t>
+      </w:r>
+      <w:r>
+        <w:t xml:space="preserve"> from the transiting planet search model of the Kepler data pipeline</w:t>
+      </w:r>
+      <w:r>
+        <w:t xml:space="preserve"> </w:t>
+      </w:r>
+      <w:r>
+        <w:t>analysis of light curves</w:t>
+      </w:r>
+      <w:r>
+        <w:t>.</w:t>
+      </w:r>
     </w:p>
     <w:p>
       <w:pPr>
@@ -317,6 +346,23 @@
       <w:r>
         <w:t>Stellar Parameters</w:t>
       </w:r>
+      <w:r>
+        <w:t xml:space="preserve"> - </w:t>
+      </w:r>
+      <w:r>
+        <w:t xml:space="preserve">effective temperature, surface gravity, radius, </w:t>
+      </w:r>
+      <w:proofErr w:type="gramStart"/>
+      <w:r>
+        <w:t>mass</w:t>
+      </w:r>
+      <w:proofErr w:type="gramEnd"/>
+      <w:r>
+        <w:t xml:space="preserve"> and age</w:t>
+      </w:r>
+      <w:r>
+        <w:t>.</w:t>
+      </w:r>
     </w:p>
     <w:p>
       <w:pPr>
@@ -329,6 +375,17 @@
       <w:r>
         <w:t>KIC Parameters</w:t>
       </w:r>
+      <w:r>
+        <w:t xml:space="preserve"> – planet declination, </w:t>
+      </w:r>
+      <w:proofErr w:type="gramStart"/>
+      <w:r>
+        <w:t>ascension</w:t>
+      </w:r>
+      <w:proofErr w:type="gramEnd"/>
+      <w:r>
+        <w:t xml:space="preserve"> and magnitude measurements.</w:t>
+      </w:r>
     </w:p>
     <w:p>
       <w:pPr>
@@ -339,7 +396,17 @@
         </w:numPr>
       </w:pPr>
       <w:r>
+        <w:lastRenderedPageBreak/>
         <w:t>Pixel-Based KOI Vetting Statistics</w:t>
+      </w:r>
+      <w:r>
+        <w:t xml:space="preserve"> - p</w:t>
+      </w:r>
+      <w:r>
+        <w:t>lanetary transit false positives are commonly caused by light curve contamination from an eclipsing binary falling partially within the target aperture</w:t>
+      </w:r>
+      <w:r>
+        <w:t>. These observations aid in detecting the existence of a binary star relationship.</w:t>
       </w:r>
     </w:p>
     <w:p>
@@ -347,7 +414,6 @@
         <w:rPr>
           <w:noProof/>
         </w:rPr>
-        <w:lastRenderedPageBreak/>
         <w:drawing>
           <wp:inline distT="0" distB="0" distL="0" distR="0" wp14:anchorId="4C99681A" wp14:editId="1714D1E3">
             <wp:extent cx="5943600" cy="2717800"/>
@@ -464,6 +530,7 @@
     </w:p>
     <w:p>
       <w:r>
+        <w:lastRenderedPageBreak/>
         <w:t xml:space="preserve">The </w:t>
       </w:r>
       <w:proofErr w:type="spellStart"/>
@@ -510,11 +577,7 @@
         <w:t xml:space="preserve"> </w:t>
       </w:r>
       <w:r>
-        <w:t xml:space="preserve">to replace missing values with the median of that feature. </w:t>
-      </w:r>
-      <w:r>
-        <w:lastRenderedPageBreak/>
-        <w:t xml:space="preserve">Lastly, </w:t>
+        <w:t xml:space="preserve">to replace missing values with the median of that feature. Lastly, </w:t>
       </w:r>
       <w:r>
         <w:rPr>
@@ -551,6 +614,9 @@
       <w:r>
         <w:t>29.</w:t>
       </w:r>
+      <w:r>
+        <w:t xml:space="preserve"> However, accuracy degraded with the dataset with PCA applied, so the resulting reduced dataset was not used.</w:t>
+      </w:r>
     </w:p>
     <w:p>
       <w:r>
@@ -605,7 +671,13 @@
         <w:t xml:space="preserve"> </w:t>
       </w:r>
       <w:r>
-        <w:t xml:space="preserve">to normalize the data prior to </w:t>
+        <w:t xml:space="preserve">to </w:t>
+      </w:r>
+      <w:r>
+        <w:t>standardize</w:t>
+      </w:r>
+      <w:r>
+        <w:t xml:space="preserve"> the data prior to </w:t>
       </w:r>
       <w:r>
         <w:t xml:space="preserve">model </w:t>
@@ -622,538 +694,305 @@
     </w:p>
     <w:tbl>
       <w:tblPr>
-        <w:tblW w:w="5450" w:type="dxa"/>
-        <w:tblLook w:val="04A0" w:firstRow="1" w:lastRow="0" w:firstColumn="1" w:lastColumn="0" w:noHBand="0" w:noVBand="1"/>
+        <w:tblW w:w="9720" w:type="dxa"/>
+        <w:tblCellMar>
+          <w:left w:w="0" w:type="dxa"/>
+          <w:right w:w="0" w:type="dxa"/>
+        </w:tblCellMar>
+        <w:tblLook w:val="0420" w:firstRow="1" w:lastRow="0" w:firstColumn="0" w:lastColumn="0" w:noHBand="0" w:noVBand="1"/>
       </w:tblPr>
       <w:tblGrid>
-        <w:gridCol w:w="1710"/>
-        <w:gridCol w:w="1030"/>
-        <w:gridCol w:w="960"/>
-        <w:gridCol w:w="960"/>
-        <w:gridCol w:w="960"/>
+        <w:gridCol w:w="2300"/>
+        <w:gridCol w:w="1700"/>
+        <w:gridCol w:w="1840"/>
+        <w:gridCol w:w="1940"/>
+        <w:gridCol w:w="1940"/>
       </w:tblGrid>
       <w:tr>
         <w:trPr>
-          <w:trHeight w:val="300"/>
+          <w:trHeight w:val="584"/>
         </w:trPr>
         <w:tc>
           <w:tcPr>
-            <w:tcW w:w="1710" w:type="dxa"/>
+            <w:tcW w:w="2300" w:type="dxa"/>
             <w:tcBorders>
-              <w:top w:val="nil"/>
-              <w:left w:val="nil"/>
-              <w:bottom w:val="nil"/>
-              <w:right w:val="nil"/>
+              <w:top w:val="single" w:sz="8" w:space="0" w:color="FFFFFF"/>
+              <w:left w:val="single" w:sz="8" w:space="0" w:color="FFFFFF"/>
+              <w:bottom w:val="single" w:sz="24" w:space="0" w:color="FFFFFF"/>
+              <w:right w:val="single" w:sz="8" w:space="0" w:color="FFFFFF"/>
             </w:tcBorders>
-            <w:shd w:val="clear" w:color="auto" w:fill="auto"/>
-            <w:noWrap/>
-            <w:vAlign w:val="bottom"/>
+            <w:shd w:val="clear" w:color="auto" w:fill="4472C4"/>
+            <w:tcMar>
+              <w:top w:w="72" w:type="dxa"/>
+              <w:left w:w="144" w:type="dxa"/>
+              <w:bottom w:w="72" w:type="dxa"/>
+              <w:right w:w="144" w:type="dxa"/>
+            </w:tcMar>
+            <w:hideMark/>
+          </w:tcPr>
+          <w:p/>
+        </w:tc>
+        <w:tc>
+          <w:tcPr>
+            <w:tcW w:w="1700" w:type="dxa"/>
+            <w:tcBorders>
+              <w:top w:val="single" w:sz="8" w:space="0" w:color="FFFFFF"/>
+              <w:left w:val="single" w:sz="8" w:space="0" w:color="FFFFFF"/>
+              <w:bottom w:val="single" w:sz="24" w:space="0" w:color="FFFFFF"/>
+              <w:right w:val="single" w:sz="8" w:space="0" w:color="FFFFFF"/>
+            </w:tcBorders>
+            <w:shd w:val="clear" w:color="auto" w:fill="4472C4"/>
+            <w:tcMar>
+              <w:top w:w="72" w:type="dxa"/>
+              <w:left w:w="144" w:type="dxa"/>
+              <w:bottom w:w="72" w:type="dxa"/>
+              <w:right w:w="144" w:type="dxa"/>
+            </w:tcMar>
             <w:hideMark/>
           </w:tcPr>
           <w:p>
             <w:pPr>
-              <w:spacing w:line="240" w:lineRule="auto"/>
               <w:ind w:firstLine="0"/>
-              <w:rPr>
-                <w:rFonts w:ascii="Times New Roman" w:eastAsia="Times New Roman" w:hAnsi="Times New Roman" w:cs="Times New Roman"/>
-                <w:color w:val="auto"/>
-                <w:lang w:eastAsia="en-US"/>
-              </w:rPr>
-            </w:pPr>
-          </w:p>
-        </w:tc>
-        <w:tc>
-          <w:tcPr>
-            <w:tcW w:w="860" w:type="dxa"/>
-            <w:tcBorders>
-              <w:top w:val="nil"/>
-              <w:left w:val="nil"/>
-              <w:bottom w:val="nil"/>
-              <w:right w:val="nil"/>
-            </w:tcBorders>
-            <w:shd w:val="clear" w:color="auto" w:fill="auto"/>
-            <w:noWrap/>
-            <w:vAlign w:val="bottom"/>
-            <w:hideMark/>
-          </w:tcPr>
-          <w:p>
-            <w:pPr>
-              <w:spacing w:line="240" w:lineRule="auto"/>
-              <w:ind w:firstLine="0"/>
-              <w:rPr>
-                <w:rFonts w:ascii="Calibri" w:eastAsia="Times New Roman" w:hAnsi="Calibri" w:cs="Calibri"/>
-                <w:color w:val="000000"/>
-                <w:sz w:val="22"/>
-                <w:szCs w:val="22"/>
-                <w:lang w:eastAsia="en-US"/>
-              </w:rPr>
             </w:pPr>
             <w:r>
               <w:rPr>
-                <w:rFonts w:ascii="Calibri" w:eastAsia="Times New Roman" w:hAnsi="Calibri" w:cs="Calibri"/>
-                <w:color w:val="000000"/>
-                <w:sz w:val="22"/>
-                <w:szCs w:val="22"/>
-                <w:lang w:eastAsia="en-US"/>
+                <w:b/>
+                <w:bCs/>
               </w:rPr>
-              <w:t>precision</w:t>
+              <w:t>Precision</w:t>
             </w:r>
           </w:p>
         </w:tc>
         <w:tc>
           <w:tcPr>
-            <w:tcW w:w="960" w:type="dxa"/>
+            <w:tcW w:w="1840" w:type="dxa"/>
             <w:tcBorders>
-              <w:top w:val="nil"/>
-              <w:left w:val="nil"/>
-              <w:bottom w:val="nil"/>
-              <w:right w:val="nil"/>
+              <w:top w:val="single" w:sz="8" w:space="0" w:color="FFFFFF"/>
+              <w:left w:val="single" w:sz="8" w:space="0" w:color="FFFFFF"/>
+              <w:bottom w:val="single" w:sz="24" w:space="0" w:color="FFFFFF"/>
+              <w:right w:val="single" w:sz="8" w:space="0" w:color="FFFFFF"/>
             </w:tcBorders>
-            <w:shd w:val="clear" w:color="auto" w:fill="auto"/>
-            <w:noWrap/>
-            <w:vAlign w:val="bottom"/>
+            <w:shd w:val="clear" w:color="auto" w:fill="4472C4"/>
+            <w:tcMar>
+              <w:top w:w="72" w:type="dxa"/>
+              <w:left w:w="144" w:type="dxa"/>
+              <w:bottom w:w="72" w:type="dxa"/>
+              <w:right w:w="144" w:type="dxa"/>
+            </w:tcMar>
             <w:hideMark/>
           </w:tcPr>
           <w:p>
             <w:pPr>
-              <w:spacing w:line="240" w:lineRule="auto"/>
               <w:ind w:firstLine="0"/>
-              <w:rPr>
-                <w:rFonts w:ascii="Calibri" w:eastAsia="Times New Roman" w:hAnsi="Calibri" w:cs="Calibri"/>
-                <w:color w:val="000000"/>
-                <w:sz w:val="22"/>
-                <w:szCs w:val="22"/>
-                <w:lang w:eastAsia="en-US"/>
-              </w:rPr>
             </w:pPr>
             <w:r>
               <w:rPr>
-                <w:rFonts w:ascii="Calibri" w:eastAsia="Times New Roman" w:hAnsi="Calibri" w:cs="Calibri"/>
-                <w:color w:val="000000"/>
-                <w:sz w:val="22"/>
-                <w:szCs w:val="22"/>
-                <w:lang w:eastAsia="en-US"/>
+                <w:b/>
+                <w:bCs/>
               </w:rPr>
-              <w:t>recall</w:t>
+              <w:t>Recall</w:t>
             </w:r>
           </w:p>
         </w:tc>
         <w:tc>
           <w:tcPr>
-            <w:tcW w:w="960" w:type="dxa"/>
+            <w:tcW w:w="1940" w:type="dxa"/>
             <w:tcBorders>
-              <w:top w:val="nil"/>
-              <w:left w:val="nil"/>
-              <w:bottom w:val="nil"/>
-              <w:right w:val="nil"/>
+              <w:top w:val="single" w:sz="8" w:space="0" w:color="FFFFFF"/>
+              <w:left w:val="single" w:sz="8" w:space="0" w:color="FFFFFF"/>
+              <w:bottom w:val="single" w:sz="24" w:space="0" w:color="FFFFFF"/>
+              <w:right w:val="single" w:sz="8" w:space="0" w:color="FFFFFF"/>
             </w:tcBorders>
-            <w:shd w:val="clear" w:color="auto" w:fill="auto"/>
-            <w:noWrap/>
-            <w:vAlign w:val="bottom"/>
+            <w:shd w:val="clear" w:color="auto" w:fill="4472C4"/>
+            <w:tcMar>
+              <w:top w:w="72" w:type="dxa"/>
+              <w:left w:w="144" w:type="dxa"/>
+              <w:bottom w:w="72" w:type="dxa"/>
+              <w:right w:w="144" w:type="dxa"/>
+            </w:tcMar>
             <w:hideMark/>
           </w:tcPr>
           <w:p>
             <w:pPr>
-              <w:spacing w:line="240" w:lineRule="auto"/>
               <w:ind w:firstLine="0"/>
-              <w:rPr>
-                <w:rFonts w:ascii="Calibri" w:eastAsia="Times New Roman" w:hAnsi="Calibri" w:cs="Calibri"/>
-                <w:color w:val="000000"/>
-                <w:sz w:val="22"/>
-                <w:szCs w:val="22"/>
-                <w:lang w:eastAsia="en-US"/>
-              </w:rPr>
             </w:pPr>
             <w:r>
               <w:rPr>
-                <w:rFonts w:ascii="Calibri" w:eastAsia="Times New Roman" w:hAnsi="Calibri" w:cs="Calibri"/>
-                <w:color w:val="000000"/>
-                <w:sz w:val="22"/>
-                <w:szCs w:val="22"/>
-                <w:lang w:eastAsia="en-US"/>
+                <w:b/>
+                <w:bCs/>
               </w:rPr>
-              <w:t>f1-score</w:t>
+              <w:t>F1-score</w:t>
             </w:r>
           </w:p>
         </w:tc>
         <w:tc>
           <w:tcPr>
-            <w:tcW w:w="960" w:type="dxa"/>
+            <w:tcW w:w="1940" w:type="dxa"/>
             <w:tcBorders>
-              <w:top w:val="nil"/>
-              <w:left w:val="nil"/>
-              <w:bottom w:val="nil"/>
-              <w:right w:val="nil"/>
+              <w:top w:val="single" w:sz="8" w:space="0" w:color="FFFFFF"/>
+              <w:left w:val="single" w:sz="8" w:space="0" w:color="FFFFFF"/>
+              <w:bottom w:val="single" w:sz="24" w:space="0" w:color="FFFFFF"/>
+              <w:right w:val="single" w:sz="8" w:space="0" w:color="FFFFFF"/>
             </w:tcBorders>
-            <w:shd w:val="clear" w:color="auto" w:fill="auto"/>
-            <w:noWrap/>
-            <w:vAlign w:val="bottom"/>
+            <w:shd w:val="clear" w:color="auto" w:fill="4472C4"/>
+            <w:tcMar>
+              <w:top w:w="72" w:type="dxa"/>
+              <w:left w:w="144" w:type="dxa"/>
+              <w:bottom w:w="72" w:type="dxa"/>
+              <w:right w:w="144" w:type="dxa"/>
+            </w:tcMar>
             <w:hideMark/>
           </w:tcPr>
           <w:p>
             <w:pPr>
-              <w:spacing w:line="240" w:lineRule="auto"/>
               <w:ind w:firstLine="0"/>
-              <w:rPr>
-                <w:rFonts w:ascii="Calibri" w:eastAsia="Times New Roman" w:hAnsi="Calibri" w:cs="Calibri"/>
-                <w:color w:val="000000"/>
-                <w:sz w:val="22"/>
-                <w:szCs w:val="22"/>
-                <w:lang w:eastAsia="en-US"/>
-              </w:rPr>
             </w:pPr>
             <w:r>
               <w:rPr>
-                <w:rFonts w:ascii="Calibri" w:eastAsia="Times New Roman" w:hAnsi="Calibri" w:cs="Calibri"/>
-                <w:color w:val="000000"/>
-                <w:sz w:val="22"/>
-                <w:szCs w:val="22"/>
-                <w:lang w:eastAsia="en-US"/>
+                <w:b/>
+                <w:bCs/>
               </w:rPr>
-              <w:t>support</w:t>
+              <w:t>Support</w:t>
             </w:r>
           </w:p>
         </w:tc>
       </w:tr>
       <w:tr>
         <w:trPr>
-          <w:trHeight w:val="300"/>
+          <w:trHeight w:val="584"/>
         </w:trPr>
         <w:tc>
           <w:tcPr>
-            <w:tcW w:w="1710" w:type="dxa"/>
+            <w:tcW w:w="2300" w:type="dxa"/>
             <w:tcBorders>
-              <w:top w:val="nil"/>
-              <w:left w:val="nil"/>
-              <w:bottom w:val="nil"/>
-              <w:right w:val="nil"/>
+              <w:top w:val="single" w:sz="24" w:space="0" w:color="FFFFFF"/>
+              <w:left w:val="single" w:sz="8" w:space="0" w:color="FFFFFF"/>
+              <w:bottom w:val="single" w:sz="8" w:space="0" w:color="FFFFFF"/>
+              <w:right w:val="single" w:sz="8" w:space="0" w:color="FFFFFF"/>
             </w:tcBorders>
-            <w:shd w:val="clear" w:color="auto" w:fill="auto"/>
-            <w:noWrap/>
-            <w:vAlign w:val="bottom"/>
+            <w:shd w:val="clear" w:color="auto" w:fill="CFD5EA"/>
+            <w:tcMar>
+              <w:top w:w="72" w:type="dxa"/>
+              <w:left w:w="144" w:type="dxa"/>
+              <w:bottom w:w="72" w:type="dxa"/>
+              <w:right w:w="144" w:type="dxa"/>
+            </w:tcMar>
             <w:hideMark/>
           </w:tcPr>
           <w:p>
             <w:pPr>
-              <w:spacing w:line="240" w:lineRule="auto"/>
               <w:ind w:firstLine="0"/>
-              <w:rPr>
-                <w:rFonts w:ascii="Calibri" w:eastAsia="Times New Roman" w:hAnsi="Calibri" w:cs="Calibri"/>
-                <w:color w:val="000000"/>
-                <w:sz w:val="22"/>
-                <w:szCs w:val="22"/>
-                <w:lang w:eastAsia="en-US"/>
-              </w:rPr>
-            </w:pPr>
-          </w:p>
-        </w:tc>
-        <w:tc>
-          <w:tcPr>
-            <w:tcW w:w="860" w:type="dxa"/>
-            <w:tcBorders>
-              <w:top w:val="nil"/>
-              <w:left w:val="nil"/>
-              <w:bottom w:val="nil"/>
-              <w:right w:val="nil"/>
-            </w:tcBorders>
-            <w:shd w:val="clear" w:color="auto" w:fill="auto"/>
-            <w:noWrap/>
-            <w:vAlign w:val="bottom"/>
-            <w:hideMark/>
-          </w:tcPr>
-          <w:p>
-            <w:pPr>
-              <w:spacing w:line="240" w:lineRule="auto"/>
-              <w:ind w:firstLine="0"/>
-              <w:rPr>
-                <w:rFonts w:ascii="Times New Roman" w:eastAsia="Times New Roman" w:hAnsi="Times New Roman" w:cs="Times New Roman"/>
-                <w:color w:val="auto"/>
-                <w:sz w:val="20"/>
-                <w:szCs w:val="20"/>
-                <w:lang w:eastAsia="en-US"/>
-              </w:rPr>
-            </w:pPr>
-          </w:p>
-        </w:tc>
-        <w:tc>
-          <w:tcPr>
-            <w:tcW w:w="960" w:type="dxa"/>
-            <w:tcBorders>
-              <w:top w:val="nil"/>
-              <w:left w:val="nil"/>
-              <w:bottom w:val="nil"/>
-              <w:right w:val="nil"/>
-            </w:tcBorders>
-            <w:shd w:val="clear" w:color="auto" w:fill="auto"/>
-            <w:noWrap/>
-            <w:vAlign w:val="bottom"/>
-            <w:hideMark/>
-          </w:tcPr>
-          <w:p>
-            <w:pPr>
-              <w:spacing w:line="240" w:lineRule="auto"/>
-              <w:ind w:firstLine="0"/>
-              <w:rPr>
-                <w:rFonts w:ascii="Times New Roman" w:eastAsia="Times New Roman" w:hAnsi="Times New Roman" w:cs="Times New Roman"/>
-                <w:color w:val="auto"/>
-                <w:sz w:val="20"/>
-                <w:szCs w:val="20"/>
-                <w:lang w:eastAsia="en-US"/>
-              </w:rPr>
-            </w:pPr>
-          </w:p>
-        </w:tc>
-        <w:tc>
-          <w:tcPr>
-            <w:tcW w:w="960" w:type="dxa"/>
-            <w:tcBorders>
-              <w:top w:val="nil"/>
-              <w:left w:val="nil"/>
-              <w:bottom w:val="nil"/>
-              <w:right w:val="nil"/>
-            </w:tcBorders>
-            <w:shd w:val="clear" w:color="auto" w:fill="auto"/>
-            <w:noWrap/>
-            <w:vAlign w:val="bottom"/>
-            <w:hideMark/>
-          </w:tcPr>
-          <w:p>
-            <w:pPr>
-              <w:spacing w:line="240" w:lineRule="auto"/>
-              <w:ind w:firstLine="0"/>
-              <w:rPr>
-                <w:rFonts w:ascii="Times New Roman" w:eastAsia="Times New Roman" w:hAnsi="Times New Roman" w:cs="Times New Roman"/>
-                <w:color w:val="auto"/>
-                <w:sz w:val="20"/>
-                <w:szCs w:val="20"/>
-                <w:lang w:eastAsia="en-US"/>
-              </w:rPr>
-            </w:pPr>
-          </w:p>
-        </w:tc>
-        <w:tc>
-          <w:tcPr>
-            <w:tcW w:w="960" w:type="dxa"/>
-            <w:tcBorders>
-              <w:top w:val="nil"/>
-              <w:left w:val="nil"/>
-              <w:bottom w:val="nil"/>
-              <w:right w:val="nil"/>
-            </w:tcBorders>
-            <w:shd w:val="clear" w:color="auto" w:fill="auto"/>
-            <w:noWrap/>
-            <w:vAlign w:val="bottom"/>
-            <w:hideMark/>
-          </w:tcPr>
-          <w:p>
-            <w:pPr>
-              <w:spacing w:line="240" w:lineRule="auto"/>
-              <w:ind w:firstLine="0"/>
-              <w:rPr>
-                <w:rFonts w:ascii="Times New Roman" w:eastAsia="Times New Roman" w:hAnsi="Times New Roman" w:cs="Times New Roman"/>
-                <w:color w:val="auto"/>
-                <w:sz w:val="20"/>
-                <w:szCs w:val="20"/>
-                <w:lang w:eastAsia="en-US"/>
-              </w:rPr>
-            </w:pPr>
-          </w:p>
-        </w:tc>
-      </w:tr>
-      <w:tr>
-        <w:trPr>
-          <w:trHeight w:val="300"/>
-        </w:trPr>
-        <w:tc>
-          <w:tcPr>
-            <w:tcW w:w="1710" w:type="dxa"/>
-            <w:tcBorders>
-              <w:top w:val="nil"/>
-              <w:left w:val="nil"/>
-              <w:bottom w:val="nil"/>
-              <w:right w:val="nil"/>
-            </w:tcBorders>
-            <w:shd w:val="clear" w:color="auto" w:fill="auto"/>
-            <w:noWrap/>
-            <w:vAlign w:val="bottom"/>
-            <w:hideMark/>
-          </w:tcPr>
-          <w:p>
-            <w:pPr>
-              <w:spacing w:line="240" w:lineRule="auto"/>
-              <w:ind w:firstLine="0"/>
-              <w:rPr>
-                <w:rFonts w:ascii="Calibri" w:eastAsia="Times New Roman" w:hAnsi="Calibri" w:cs="Calibri"/>
-                <w:color w:val="000000"/>
-                <w:sz w:val="22"/>
-                <w:szCs w:val="22"/>
-                <w:lang w:eastAsia="en-US"/>
-              </w:rPr>
+              <w:jc w:val="both"/>
             </w:pPr>
             <w:r>
-              <w:rPr>
-                <w:rFonts w:ascii="Calibri" w:eastAsia="Times New Roman" w:hAnsi="Calibri" w:cs="Calibri"/>
-                <w:color w:val="000000"/>
-                <w:sz w:val="22"/>
-                <w:szCs w:val="22"/>
-                <w:lang w:eastAsia="en-US"/>
-              </w:rPr>
-              <w:t>CANDIDATE</w:t>
+              <w:t>Candidate</w:t>
             </w:r>
           </w:p>
         </w:tc>
         <w:tc>
           <w:tcPr>
-            <w:tcW w:w="860" w:type="dxa"/>
+            <w:tcW w:w="1700" w:type="dxa"/>
             <w:tcBorders>
-              <w:top w:val="nil"/>
-              <w:left w:val="nil"/>
-              <w:bottom w:val="nil"/>
-              <w:right w:val="nil"/>
+              <w:top w:val="single" w:sz="24" w:space="0" w:color="FFFFFF"/>
+              <w:left w:val="single" w:sz="8" w:space="0" w:color="FFFFFF"/>
+              <w:bottom w:val="single" w:sz="8" w:space="0" w:color="FFFFFF"/>
+              <w:right w:val="single" w:sz="8" w:space="0" w:color="FFFFFF"/>
             </w:tcBorders>
-            <w:shd w:val="clear" w:color="auto" w:fill="auto"/>
-            <w:noWrap/>
-            <w:vAlign w:val="bottom"/>
+            <w:shd w:val="clear" w:color="auto" w:fill="CFD5EA"/>
+            <w:tcMar>
+              <w:top w:w="72" w:type="dxa"/>
+              <w:left w:w="144" w:type="dxa"/>
+              <w:bottom w:w="72" w:type="dxa"/>
+              <w:right w:w="144" w:type="dxa"/>
+            </w:tcMar>
             <w:hideMark/>
           </w:tcPr>
           <w:p>
             <w:pPr>
-              <w:spacing w:line="240" w:lineRule="auto"/>
-              <w:ind w:firstLine="0"/>
               <w:jc w:val="right"/>
-              <w:rPr>
-                <w:rFonts w:ascii="Calibri" w:eastAsia="Times New Roman" w:hAnsi="Calibri" w:cs="Calibri"/>
-                <w:color w:val="000000"/>
-                <w:sz w:val="22"/>
-                <w:szCs w:val="22"/>
-                <w:lang w:eastAsia="en-US"/>
-              </w:rPr>
             </w:pPr>
             <w:r>
-              <w:rPr>
-                <w:rFonts w:ascii="Calibri" w:eastAsia="Times New Roman" w:hAnsi="Calibri" w:cs="Calibri"/>
-                <w:color w:val="000000"/>
-                <w:sz w:val="22"/>
-                <w:szCs w:val="22"/>
-                <w:lang w:eastAsia="en-US"/>
-              </w:rPr>
-              <w:t>0.79</w:t>
+              <w:t>0.78</w:t>
             </w:r>
           </w:p>
         </w:tc>
         <w:tc>
           <w:tcPr>
-            <w:tcW w:w="960" w:type="dxa"/>
+            <w:tcW w:w="1840" w:type="dxa"/>
             <w:tcBorders>
-              <w:top w:val="nil"/>
-              <w:left w:val="nil"/>
-              <w:bottom w:val="nil"/>
-              <w:right w:val="nil"/>
+              <w:top w:val="single" w:sz="24" w:space="0" w:color="FFFFFF"/>
+              <w:left w:val="single" w:sz="8" w:space="0" w:color="FFFFFF"/>
+              <w:bottom w:val="single" w:sz="8" w:space="0" w:color="FFFFFF"/>
+              <w:right w:val="single" w:sz="8" w:space="0" w:color="FFFFFF"/>
             </w:tcBorders>
-            <w:shd w:val="clear" w:color="auto" w:fill="auto"/>
-            <w:noWrap/>
-            <w:vAlign w:val="bottom"/>
+            <w:shd w:val="clear" w:color="auto" w:fill="CFD5EA"/>
+            <w:tcMar>
+              <w:top w:w="72" w:type="dxa"/>
+              <w:left w:w="144" w:type="dxa"/>
+              <w:bottom w:w="72" w:type="dxa"/>
+              <w:right w:w="144" w:type="dxa"/>
+            </w:tcMar>
             <w:hideMark/>
           </w:tcPr>
           <w:p>
             <w:pPr>
-              <w:spacing w:line="240" w:lineRule="auto"/>
-              <w:ind w:firstLine="0"/>
               <w:jc w:val="right"/>
-              <w:rPr>
-                <w:rFonts w:ascii="Calibri" w:eastAsia="Times New Roman" w:hAnsi="Calibri" w:cs="Calibri"/>
-                <w:color w:val="000000"/>
-                <w:sz w:val="22"/>
-                <w:szCs w:val="22"/>
-                <w:lang w:eastAsia="en-US"/>
-              </w:rPr>
             </w:pPr>
             <w:r>
-              <w:rPr>
-                <w:rFonts w:ascii="Calibri" w:eastAsia="Times New Roman" w:hAnsi="Calibri" w:cs="Calibri"/>
-                <w:color w:val="000000"/>
-                <w:sz w:val="22"/>
-                <w:szCs w:val="22"/>
-                <w:lang w:eastAsia="en-US"/>
-              </w:rPr>
               <w:t>0.66</w:t>
             </w:r>
           </w:p>
         </w:tc>
         <w:tc>
           <w:tcPr>
-            <w:tcW w:w="960" w:type="dxa"/>
+            <w:tcW w:w="1940" w:type="dxa"/>
             <w:tcBorders>
-              <w:top w:val="nil"/>
-              <w:left w:val="nil"/>
-              <w:bottom w:val="nil"/>
-              <w:right w:val="nil"/>
+              <w:top w:val="single" w:sz="24" w:space="0" w:color="FFFFFF"/>
+              <w:left w:val="single" w:sz="8" w:space="0" w:color="FFFFFF"/>
+              <w:bottom w:val="single" w:sz="8" w:space="0" w:color="FFFFFF"/>
+              <w:right w:val="single" w:sz="8" w:space="0" w:color="FFFFFF"/>
             </w:tcBorders>
-            <w:shd w:val="clear" w:color="auto" w:fill="auto"/>
-            <w:noWrap/>
-            <w:vAlign w:val="bottom"/>
+            <w:shd w:val="clear" w:color="auto" w:fill="CFD5EA"/>
+            <w:tcMar>
+              <w:top w:w="72" w:type="dxa"/>
+              <w:left w:w="144" w:type="dxa"/>
+              <w:bottom w:w="72" w:type="dxa"/>
+              <w:right w:w="144" w:type="dxa"/>
+            </w:tcMar>
             <w:hideMark/>
           </w:tcPr>
           <w:p>
             <w:pPr>
-              <w:spacing w:line="240" w:lineRule="auto"/>
-              <w:ind w:firstLine="0"/>
               <w:jc w:val="right"/>
-              <w:rPr>
-                <w:rFonts w:ascii="Calibri" w:eastAsia="Times New Roman" w:hAnsi="Calibri" w:cs="Calibri"/>
-                <w:color w:val="000000"/>
-                <w:sz w:val="22"/>
-                <w:szCs w:val="22"/>
-                <w:lang w:eastAsia="en-US"/>
-              </w:rPr>
             </w:pPr>
             <w:r>
-              <w:rPr>
-                <w:rFonts w:ascii="Calibri" w:eastAsia="Times New Roman" w:hAnsi="Calibri" w:cs="Calibri"/>
-                <w:color w:val="000000"/>
-                <w:sz w:val="22"/>
-                <w:szCs w:val="22"/>
-                <w:lang w:eastAsia="en-US"/>
-              </w:rPr>
-              <w:t>0.72</w:t>
+              <w:t>0.71</w:t>
             </w:r>
           </w:p>
         </w:tc>
         <w:tc>
           <w:tcPr>
-            <w:tcW w:w="960" w:type="dxa"/>
+            <w:tcW w:w="1940" w:type="dxa"/>
             <w:tcBorders>
-              <w:top w:val="nil"/>
-              <w:left w:val="nil"/>
-              <w:bottom w:val="nil"/>
-              <w:right w:val="nil"/>
+              <w:top w:val="single" w:sz="24" w:space="0" w:color="FFFFFF"/>
+              <w:left w:val="single" w:sz="8" w:space="0" w:color="FFFFFF"/>
+              <w:bottom w:val="single" w:sz="8" w:space="0" w:color="FFFFFF"/>
+              <w:right w:val="single" w:sz="8" w:space="0" w:color="FFFFFF"/>
             </w:tcBorders>
-            <w:shd w:val="clear" w:color="auto" w:fill="auto"/>
-            <w:noWrap/>
-            <w:vAlign w:val="bottom"/>
+            <w:shd w:val="clear" w:color="auto" w:fill="CFD5EA"/>
+            <w:tcMar>
+              <w:top w:w="72" w:type="dxa"/>
+              <w:left w:w="144" w:type="dxa"/>
+              <w:bottom w:w="72" w:type="dxa"/>
+              <w:right w:w="144" w:type="dxa"/>
+            </w:tcMar>
             <w:hideMark/>
           </w:tcPr>
           <w:p>
             <w:pPr>
-              <w:spacing w:line="240" w:lineRule="auto"/>
-              <w:ind w:firstLine="0"/>
               <w:jc w:val="right"/>
-              <w:rPr>
-                <w:rFonts w:ascii="Calibri" w:eastAsia="Times New Roman" w:hAnsi="Calibri" w:cs="Calibri"/>
-                <w:color w:val="000000"/>
-                <w:sz w:val="22"/>
-                <w:szCs w:val="22"/>
-                <w:lang w:eastAsia="en-US"/>
-              </w:rPr>
             </w:pPr>
             <w:r>
-              <w:rPr>
-                <w:rFonts w:ascii="Calibri" w:eastAsia="Times New Roman" w:hAnsi="Calibri" w:cs="Calibri"/>
-                <w:color w:val="000000"/>
-                <w:sz w:val="22"/>
-                <w:szCs w:val="22"/>
-                <w:lang w:eastAsia="en-US"/>
-              </w:rPr>
               <w:t>601</w:t>
             </w:r>
           </w:p>
@@ -1161,198 +1000,140 @@
       </w:tr>
       <w:tr>
         <w:trPr>
-          <w:trHeight w:val="300"/>
+          <w:trHeight w:val="584"/>
         </w:trPr>
         <w:tc>
           <w:tcPr>
-            <w:tcW w:w="1710" w:type="dxa"/>
+            <w:tcW w:w="2300" w:type="dxa"/>
             <w:tcBorders>
-              <w:top w:val="nil"/>
-              <w:left w:val="nil"/>
-              <w:bottom w:val="nil"/>
-              <w:right w:val="nil"/>
+              <w:top w:val="single" w:sz="8" w:space="0" w:color="FFFFFF"/>
+              <w:left w:val="single" w:sz="8" w:space="0" w:color="FFFFFF"/>
+              <w:bottom w:val="single" w:sz="8" w:space="0" w:color="FFFFFF"/>
+              <w:right w:val="single" w:sz="8" w:space="0" w:color="FFFFFF"/>
             </w:tcBorders>
-            <w:shd w:val="clear" w:color="auto" w:fill="auto"/>
-            <w:noWrap/>
-            <w:vAlign w:val="bottom"/>
+            <w:shd w:val="clear" w:color="auto" w:fill="E9EBF5"/>
+            <w:tcMar>
+              <w:top w:w="72" w:type="dxa"/>
+              <w:left w:w="144" w:type="dxa"/>
+              <w:bottom w:w="72" w:type="dxa"/>
+              <w:right w:w="144" w:type="dxa"/>
+            </w:tcMar>
             <w:hideMark/>
           </w:tcPr>
           <w:p>
             <w:pPr>
-              <w:spacing w:line="240" w:lineRule="auto"/>
               <w:ind w:firstLine="0"/>
-              <w:rPr>
-                <w:rFonts w:ascii="Calibri" w:eastAsia="Times New Roman" w:hAnsi="Calibri" w:cs="Calibri"/>
-                <w:color w:val="000000"/>
-                <w:sz w:val="22"/>
-                <w:szCs w:val="22"/>
-                <w:lang w:eastAsia="en-US"/>
-              </w:rPr>
+              <w:jc w:val="both"/>
             </w:pPr>
             <w:r>
-              <w:rPr>
-                <w:rFonts w:ascii="Calibri" w:eastAsia="Times New Roman" w:hAnsi="Calibri" w:cs="Calibri"/>
-                <w:color w:val="000000"/>
-                <w:sz w:val="22"/>
-                <w:szCs w:val="22"/>
-                <w:lang w:eastAsia="en-US"/>
-              </w:rPr>
-              <w:t>CONFIRMED</w:t>
+              <w:t>Confirmed</w:t>
             </w:r>
           </w:p>
         </w:tc>
         <w:tc>
           <w:tcPr>
-            <w:tcW w:w="860" w:type="dxa"/>
+            <w:tcW w:w="1700" w:type="dxa"/>
             <w:tcBorders>
-              <w:top w:val="nil"/>
-              <w:left w:val="nil"/>
-              <w:bottom w:val="nil"/>
-              <w:right w:val="nil"/>
+              <w:top w:val="single" w:sz="8" w:space="0" w:color="FFFFFF"/>
+              <w:left w:val="single" w:sz="8" w:space="0" w:color="FFFFFF"/>
+              <w:bottom w:val="single" w:sz="8" w:space="0" w:color="FFFFFF"/>
+              <w:right w:val="single" w:sz="8" w:space="0" w:color="FFFFFF"/>
             </w:tcBorders>
-            <w:shd w:val="clear" w:color="auto" w:fill="auto"/>
-            <w:noWrap/>
-            <w:vAlign w:val="bottom"/>
+            <w:shd w:val="clear" w:color="auto" w:fill="E9EBF5"/>
+            <w:tcMar>
+              <w:top w:w="72" w:type="dxa"/>
+              <w:left w:w="144" w:type="dxa"/>
+              <w:bottom w:w="72" w:type="dxa"/>
+              <w:right w:w="144" w:type="dxa"/>
+            </w:tcMar>
             <w:hideMark/>
           </w:tcPr>
           <w:p>
             <w:pPr>
-              <w:spacing w:line="240" w:lineRule="auto"/>
-              <w:ind w:firstLine="0"/>
               <w:jc w:val="right"/>
-              <w:rPr>
-                <w:rFonts w:ascii="Calibri" w:eastAsia="Times New Roman" w:hAnsi="Calibri" w:cs="Calibri"/>
-                <w:color w:val="000000"/>
-                <w:sz w:val="22"/>
-                <w:szCs w:val="22"/>
-                <w:lang w:eastAsia="en-US"/>
-              </w:rPr>
             </w:pPr>
             <w:r>
-              <w:rPr>
-                <w:rFonts w:ascii="Calibri" w:eastAsia="Times New Roman" w:hAnsi="Calibri" w:cs="Calibri"/>
-                <w:color w:val="000000"/>
-                <w:sz w:val="22"/>
-                <w:szCs w:val="22"/>
-                <w:lang w:eastAsia="en-US"/>
-              </w:rPr>
               <w:t>0.86</w:t>
             </w:r>
           </w:p>
         </w:tc>
         <w:tc>
           <w:tcPr>
-            <w:tcW w:w="960" w:type="dxa"/>
+            <w:tcW w:w="1840" w:type="dxa"/>
             <w:tcBorders>
-              <w:top w:val="nil"/>
-              <w:left w:val="nil"/>
-              <w:bottom w:val="nil"/>
-              <w:right w:val="nil"/>
+              <w:top w:val="single" w:sz="8" w:space="0" w:color="FFFFFF"/>
+              <w:left w:val="single" w:sz="8" w:space="0" w:color="FFFFFF"/>
+              <w:bottom w:val="single" w:sz="8" w:space="0" w:color="FFFFFF"/>
+              <w:right w:val="single" w:sz="8" w:space="0" w:color="FFFFFF"/>
             </w:tcBorders>
-            <w:shd w:val="clear" w:color="auto" w:fill="auto"/>
-            <w:noWrap/>
-            <w:vAlign w:val="bottom"/>
+            <w:shd w:val="clear" w:color="auto" w:fill="E9EBF5"/>
+            <w:tcMar>
+              <w:top w:w="72" w:type="dxa"/>
+              <w:left w:w="144" w:type="dxa"/>
+              <w:bottom w:w="72" w:type="dxa"/>
+              <w:right w:w="144" w:type="dxa"/>
+            </w:tcMar>
             <w:hideMark/>
           </w:tcPr>
           <w:p>
             <w:pPr>
-              <w:spacing w:line="240" w:lineRule="auto"/>
-              <w:ind w:firstLine="0"/>
               <w:jc w:val="right"/>
-              <w:rPr>
-                <w:rFonts w:ascii="Calibri" w:eastAsia="Times New Roman" w:hAnsi="Calibri" w:cs="Calibri"/>
-                <w:color w:val="000000"/>
-                <w:sz w:val="22"/>
-                <w:szCs w:val="22"/>
-                <w:lang w:eastAsia="en-US"/>
-              </w:rPr>
             </w:pPr>
             <w:r>
-              <w:rPr>
-                <w:rFonts w:ascii="Calibri" w:eastAsia="Times New Roman" w:hAnsi="Calibri" w:cs="Calibri"/>
-                <w:color w:val="000000"/>
-                <w:sz w:val="22"/>
-                <w:szCs w:val="22"/>
-                <w:lang w:eastAsia="en-US"/>
-              </w:rPr>
               <w:t>0.87</w:t>
             </w:r>
           </w:p>
         </w:tc>
         <w:tc>
           <w:tcPr>
-            <w:tcW w:w="960" w:type="dxa"/>
+            <w:tcW w:w="1940" w:type="dxa"/>
             <w:tcBorders>
-              <w:top w:val="nil"/>
-              <w:left w:val="nil"/>
-              <w:bottom w:val="nil"/>
-              <w:right w:val="nil"/>
+              <w:top w:val="single" w:sz="8" w:space="0" w:color="FFFFFF"/>
+              <w:left w:val="single" w:sz="8" w:space="0" w:color="FFFFFF"/>
+              <w:bottom w:val="single" w:sz="8" w:space="0" w:color="FFFFFF"/>
+              <w:right w:val="single" w:sz="8" w:space="0" w:color="FFFFFF"/>
             </w:tcBorders>
-            <w:shd w:val="clear" w:color="auto" w:fill="auto"/>
-            <w:noWrap/>
-            <w:vAlign w:val="bottom"/>
+            <w:shd w:val="clear" w:color="auto" w:fill="E9EBF5"/>
+            <w:tcMar>
+              <w:top w:w="72" w:type="dxa"/>
+              <w:left w:w="144" w:type="dxa"/>
+              <w:bottom w:w="72" w:type="dxa"/>
+              <w:right w:w="144" w:type="dxa"/>
+            </w:tcMar>
             <w:hideMark/>
           </w:tcPr>
           <w:p>
             <w:pPr>
-              <w:spacing w:line="240" w:lineRule="auto"/>
-              <w:ind w:firstLine="0"/>
               <w:jc w:val="right"/>
-              <w:rPr>
-                <w:rFonts w:ascii="Calibri" w:eastAsia="Times New Roman" w:hAnsi="Calibri" w:cs="Calibri"/>
-                <w:color w:val="000000"/>
-                <w:sz w:val="22"/>
-                <w:szCs w:val="22"/>
-                <w:lang w:eastAsia="en-US"/>
-              </w:rPr>
             </w:pPr>
             <w:r>
-              <w:rPr>
-                <w:rFonts w:ascii="Calibri" w:eastAsia="Times New Roman" w:hAnsi="Calibri" w:cs="Calibri"/>
-                <w:color w:val="000000"/>
-                <w:sz w:val="22"/>
-                <w:szCs w:val="22"/>
-                <w:lang w:eastAsia="en-US"/>
-              </w:rPr>
               <w:t>0.87</w:t>
             </w:r>
           </w:p>
         </w:tc>
         <w:tc>
           <w:tcPr>
-            <w:tcW w:w="960" w:type="dxa"/>
+            <w:tcW w:w="1940" w:type="dxa"/>
             <w:tcBorders>
-              <w:top w:val="nil"/>
-              <w:left w:val="nil"/>
-              <w:bottom w:val="nil"/>
-              <w:right w:val="nil"/>
+              <w:top w:val="single" w:sz="8" w:space="0" w:color="FFFFFF"/>
+              <w:left w:val="single" w:sz="8" w:space="0" w:color="FFFFFF"/>
+              <w:bottom w:val="single" w:sz="8" w:space="0" w:color="FFFFFF"/>
+              <w:right w:val="single" w:sz="8" w:space="0" w:color="FFFFFF"/>
             </w:tcBorders>
-            <w:shd w:val="clear" w:color="auto" w:fill="auto"/>
-            <w:noWrap/>
-            <w:vAlign w:val="bottom"/>
+            <w:shd w:val="clear" w:color="auto" w:fill="E9EBF5"/>
+            <w:tcMar>
+              <w:top w:w="72" w:type="dxa"/>
+              <w:left w:w="144" w:type="dxa"/>
+              <w:bottom w:w="72" w:type="dxa"/>
+              <w:right w:w="144" w:type="dxa"/>
+            </w:tcMar>
             <w:hideMark/>
           </w:tcPr>
           <w:p>
             <w:pPr>
-              <w:spacing w:line="240" w:lineRule="auto"/>
-              <w:ind w:firstLine="0"/>
               <w:jc w:val="right"/>
-              <w:rPr>
-                <w:rFonts w:ascii="Calibri" w:eastAsia="Times New Roman" w:hAnsi="Calibri" w:cs="Calibri"/>
-                <w:color w:val="000000"/>
-                <w:sz w:val="22"/>
-                <w:szCs w:val="22"/>
-                <w:lang w:eastAsia="en-US"/>
-              </w:rPr>
             </w:pPr>
             <w:r>
-              <w:rPr>
-                <w:rFonts w:ascii="Calibri" w:eastAsia="Times New Roman" w:hAnsi="Calibri" w:cs="Calibri"/>
-                <w:color w:val="000000"/>
-                <w:sz w:val="22"/>
-                <w:szCs w:val="22"/>
-                <w:lang w:eastAsia="en-US"/>
-              </w:rPr>
               <w:t>600</w:t>
             </w:r>
           </w:p>
@@ -1360,198 +1141,146 @@
       </w:tr>
       <w:tr>
         <w:trPr>
-          <w:trHeight w:val="300"/>
+          <w:trHeight w:val="584"/>
         </w:trPr>
         <w:tc>
           <w:tcPr>
-            <w:tcW w:w="1710" w:type="dxa"/>
+            <w:tcW w:w="2300" w:type="dxa"/>
             <w:tcBorders>
-              <w:top w:val="nil"/>
-              <w:left w:val="nil"/>
-              <w:bottom w:val="nil"/>
-              <w:right w:val="nil"/>
+              <w:top w:val="single" w:sz="8" w:space="0" w:color="FFFFFF"/>
+              <w:left w:val="single" w:sz="8" w:space="0" w:color="FFFFFF"/>
+              <w:bottom w:val="single" w:sz="8" w:space="0" w:color="FFFFFF"/>
+              <w:right w:val="single" w:sz="8" w:space="0" w:color="FFFFFF"/>
             </w:tcBorders>
-            <w:shd w:val="clear" w:color="auto" w:fill="auto"/>
-            <w:noWrap/>
-            <w:vAlign w:val="bottom"/>
+            <w:shd w:val="clear" w:color="auto" w:fill="CFD5EA"/>
+            <w:tcMar>
+              <w:top w:w="72" w:type="dxa"/>
+              <w:left w:w="144" w:type="dxa"/>
+              <w:bottom w:w="72" w:type="dxa"/>
+              <w:right w:w="144" w:type="dxa"/>
+            </w:tcMar>
             <w:hideMark/>
           </w:tcPr>
           <w:p>
             <w:pPr>
-              <w:spacing w:line="240" w:lineRule="auto"/>
               <w:ind w:firstLine="0"/>
-              <w:rPr>
-                <w:rFonts w:ascii="Calibri" w:eastAsia="Times New Roman" w:hAnsi="Calibri" w:cs="Calibri"/>
-                <w:color w:val="000000"/>
-                <w:sz w:val="22"/>
-                <w:szCs w:val="22"/>
-                <w:lang w:eastAsia="en-US"/>
-              </w:rPr>
+              <w:jc w:val="both"/>
             </w:pPr>
             <w:r>
-              <w:rPr>
-                <w:rFonts w:ascii="Calibri" w:eastAsia="Times New Roman" w:hAnsi="Calibri" w:cs="Calibri"/>
-                <w:color w:val="000000"/>
-                <w:sz w:val="22"/>
-                <w:szCs w:val="22"/>
-                <w:lang w:eastAsia="en-US"/>
-              </w:rPr>
-              <w:t>FALSE POSITIVE</w:t>
+              <w:t xml:space="preserve">False </w:t>
+            </w:r>
+            <w:r>
+              <w:t>P</w:t>
+            </w:r>
+            <w:r>
+              <w:t>ositive</w:t>
             </w:r>
           </w:p>
         </w:tc>
         <w:tc>
           <w:tcPr>
-            <w:tcW w:w="860" w:type="dxa"/>
+            <w:tcW w:w="1700" w:type="dxa"/>
             <w:tcBorders>
-              <w:top w:val="nil"/>
-              <w:left w:val="nil"/>
-              <w:bottom w:val="nil"/>
-              <w:right w:val="nil"/>
+              <w:top w:val="single" w:sz="8" w:space="0" w:color="FFFFFF"/>
+              <w:left w:val="single" w:sz="8" w:space="0" w:color="FFFFFF"/>
+              <w:bottom w:val="single" w:sz="8" w:space="0" w:color="FFFFFF"/>
+              <w:right w:val="single" w:sz="8" w:space="0" w:color="FFFFFF"/>
             </w:tcBorders>
-            <w:shd w:val="clear" w:color="auto" w:fill="auto"/>
-            <w:noWrap/>
-            <w:vAlign w:val="bottom"/>
+            <w:shd w:val="clear" w:color="auto" w:fill="CFD5EA"/>
+            <w:tcMar>
+              <w:top w:w="72" w:type="dxa"/>
+              <w:left w:w="144" w:type="dxa"/>
+              <w:bottom w:w="72" w:type="dxa"/>
+              <w:right w:w="144" w:type="dxa"/>
+            </w:tcMar>
             <w:hideMark/>
           </w:tcPr>
           <w:p>
             <w:pPr>
-              <w:spacing w:line="240" w:lineRule="auto"/>
-              <w:ind w:firstLine="0"/>
               <w:jc w:val="right"/>
-              <w:rPr>
-                <w:rFonts w:ascii="Calibri" w:eastAsia="Times New Roman" w:hAnsi="Calibri" w:cs="Calibri"/>
-                <w:color w:val="000000"/>
-                <w:sz w:val="22"/>
-                <w:szCs w:val="22"/>
-                <w:lang w:eastAsia="en-US"/>
-              </w:rPr>
             </w:pPr>
             <w:r>
-              <w:rPr>
-                <w:rFonts w:ascii="Calibri" w:eastAsia="Times New Roman" w:hAnsi="Calibri" w:cs="Calibri"/>
-                <w:color w:val="000000"/>
-                <w:sz w:val="22"/>
-                <w:szCs w:val="22"/>
-                <w:lang w:eastAsia="en-US"/>
-              </w:rPr>
-              <w:t>0.9</w:t>
+              <w:t>0.89</w:t>
             </w:r>
           </w:p>
         </w:tc>
         <w:tc>
           <w:tcPr>
-            <w:tcW w:w="960" w:type="dxa"/>
+            <w:tcW w:w="1840" w:type="dxa"/>
             <w:tcBorders>
-              <w:top w:val="nil"/>
-              <w:left w:val="nil"/>
-              <w:bottom w:val="nil"/>
-              <w:right w:val="nil"/>
+              <w:top w:val="single" w:sz="8" w:space="0" w:color="FFFFFF"/>
+              <w:left w:val="single" w:sz="8" w:space="0" w:color="FFFFFF"/>
+              <w:bottom w:val="single" w:sz="8" w:space="0" w:color="FFFFFF"/>
+              <w:right w:val="single" w:sz="8" w:space="0" w:color="FFFFFF"/>
             </w:tcBorders>
-            <w:shd w:val="clear" w:color="auto" w:fill="auto"/>
-            <w:noWrap/>
-            <w:vAlign w:val="bottom"/>
+            <w:shd w:val="clear" w:color="auto" w:fill="CFD5EA"/>
+            <w:tcMar>
+              <w:top w:w="72" w:type="dxa"/>
+              <w:left w:w="144" w:type="dxa"/>
+              <w:bottom w:w="72" w:type="dxa"/>
+              <w:right w:w="144" w:type="dxa"/>
+            </w:tcMar>
             <w:hideMark/>
           </w:tcPr>
           <w:p>
             <w:pPr>
-              <w:spacing w:line="240" w:lineRule="auto"/>
-              <w:ind w:firstLine="0"/>
               <w:jc w:val="right"/>
-              <w:rPr>
-                <w:rFonts w:ascii="Calibri" w:eastAsia="Times New Roman" w:hAnsi="Calibri" w:cs="Calibri"/>
-                <w:color w:val="000000"/>
-                <w:sz w:val="22"/>
-                <w:szCs w:val="22"/>
-                <w:lang w:eastAsia="en-US"/>
-              </w:rPr>
             </w:pPr>
             <w:r>
-              <w:rPr>
-                <w:rFonts w:ascii="Calibri" w:eastAsia="Times New Roman" w:hAnsi="Calibri" w:cs="Calibri"/>
-                <w:color w:val="000000"/>
-                <w:sz w:val="22"/>
-                <w:szCs w:val="22"/>
-                <w:lang w:eastAsia="en-US"/>
-              </w:rPr>
               <w:t>0.96</w:t>
             </w:r>
           </w:p>
         </w:tc>
         <w:tc>
           <w:tcPr>
-            <w:tcW w:w="960" w:type="dxa"/>
+            <w:tcW w:w="1940" w:type="dxa"/>
             <w:tcBorders>
-              <w:top w:val="nil"/>
-              <w:left w:val="nil"/>
-              <w:bottom w:val="nil"/>
-              <w:right w:val="nil"/>
+              <w:top w:val="single" w:sz="8" w:space="0" w:color="FFFFFF"/>
+              <w:left w:val="single" w:sz="8" w:space="0" w:color="FFFFFF"/>
+              <w:bottom w:val="single" w:sz="8" w:space="0" w:color="FFFFFF"/>
+              <w:right w:val="single" w:sz="8" w:space="0" w:color="FFFFFF"/>
             </w:tcBorders>
-            <w:shd w:val="clear" w:color="auto" w:fill="auto"/>
-            <w:noWrap/>
-            <w:vAlign w:val="bottom"/>
+            <w:shd w:val="clear" w:color="auto" w:fill="CFD5EA"/>
+            <w:tcMar>
+              <w:top w:w="72" w:type="dxa"/>
+              <w:left w:w="144" w:type="dxa"/>
+              <w:bottom w:w="72" w:type="dxa"/>
+              <w:right w:w="144" w:type="dxa"/>
+            </w:tcMar>
             <w:hideMark/>
           </w:tcPr>
           <w:p>
             <w:pPr>
-              <w:spacing w:line="240" w:lineRule="auto"/>
-              <w:ind w:firstLine="0"/>
               <w:jc w:val="right"/>
-              <w:rPr>
-                <w:rFonts w:ascii="Calibri" w:eastAsia="Times New Roman" w:hAnsi="Calibri" w:cs="Calibri"/>
-                <w:color w:val="000000"/>
-                <w:sz w:val="22"/>
-                <w:szCs w:val="22"/>
-                <w:lang w:eastAsia="en-US"/>
-              </w:rPr>
             </w:pPr>
             <w:r>
-              <w:rPr>
-                <w:rFonts w:ascii="Calibri" w:eastAsia="Times New Roman" w:hAnsi="Calibri" w:cs="Calibri"/>
-                <w:color w:val="000000"/>
-                <w:sz w:val="22"/>
-                <w:szCs w:val="22"/>
-                <w:lang w:eastAsia="en-US"/>
-              </w:rPr>
               <w:t>0.93</w:t>
             </w:r>
           </w:p>
         </w:tc>
         <w:tc>
           <w:tcPr>
-            <w:tcW w:w="960" w:type="dxa"/>
+            <w:tcW w:w="1940" w:type="dxa"/>
             <w:tcBorders>
-              <w:top w:val="nil"/>
-              <w:left w:val="nil"/>
-              <w:bottom w:val="nil"/>
-              <w:right w:val="nil"/>
+              <w:top w:val="single" w:sz="8" w:space="0" w:color="FFFFFF"/>
+              <w:left w:val="single" w:sz="8" w:space="0" w:color="FFFFFF"/>
+              <w:bottom w:val="single" w:sz="8" w:space="0" w:color="FFFFFF"/>
+              <w:right w:val="single" w:sz="8" w:space="0" w:color="FFFFFF"/>
             </w:tcBorders>
-            <w:shd w:val="clear" w:color="auto" w:fill="auto"/>
-            <w:noWrap/>
-            <w:vAlign w:val="bottom"/>
+            <w:shd w:val="clear" w:color="auto" w:fill="CFD5EA"/>
+            <w:tcMar>
+              <w:top w:w="72" w:type="dxa"/>
+              <w:left w:w="144" w:type="dxa"/>
+              <w:bottom w:w="72" w:type="dxa"/>
+              <w:right w:w="144" w:type="dxa"/>
+            </w:tcMar>
             <w:hideMark/>
           </w:tcPr>
           <w:p>
             <w:pPr>
-              <w:spacing w:line="240" w:lineRule="auto"/>
-              <w:ind w:firstLine="0"/>
               <w:jc w:val="right"/>
-              <w:rPr>
-                <w:rFonts w:ascii="Calibri" w:eastAsia="Times New Roman" w:hAnsi="Calibri" w:cs="Calibri"/>
-                <w:color w:val="000000"/>
-                <w:sz w:val="22"/>
-                <w:szCs w:val="22"/>
-                <w:lang w:eastAsia="en-US"/>
-              </w:rPr>
             </w:pPr>
             <w:r>
-              <w:rPr>
-                <w:rFonts w:ascii="Calibri" w:eastAsia="Times New Roman" w:hAnsi="Calibri" w:cs="Calibri"/>
-                <w:color w:val="000000"/>
-                <w:sz w:val="22"/>
-                <w:szCs w:val="22"/>
-                <w:lang w:eastAsia="en-US"/>
-              </w:rPr>
               <w:t>1190</w:t>
             </w:r>
           </w:p>
@@ -1559,322 +1288,134 @@
       </w:tr>
       <w:tr>
         <w:trPr>
-          <w:trHeight w:val="300"/>
+          <w:trHeight w:val="584"/>
         </w:trPr>
         <w:tc>
           <w:tcPr>
-            <w:tcW w:w="1710" w:type="dxa"/>
+            <w:tcW w:w="2300" w:type="dxa"/>
             <w:tcBorders>
-              <w:top w:val="nil"/>
-              <w:left w:val="nil"/>
-              <w:bottom w:val="nil"/>
-              <w:right w:val="nil"/>
+              <w:top w:val="single" w:sz="8" w:space="0" w:color="FFFFFF"/>
+              <w:left w:val="single" w:sz="8" w:space="0" w:color="FFFFFF"/>
+              <w:bottom w:val="single" w:sz="8" w:space="0" w:color="FFFFFF"/>
+              <w:right w:val="single" w:sz="8" w:space="0" w:color="FFFFFF"/>
             </w:tcBorders>
-            <w:shd w:val="clear" w:color="auto" w:fill="auto"/>
-            <w:noWrap/>
-            <w:vAlign w:val="bottom"/>
+            <w:shd w:val="clear" w:color="auto" w:fill="E9EBF5"/>
+            <w:tcMar>
+              <w:top w:w="72" w:type="dxa"/>
+              <w:left w:w="144" w:type="dxa"/>
+              <w:bottom w:w="72" w:type="dxa"/>
+              <w:right w:w="144" w:type="dxa"/>
+            </w:tcMar>
             <w:hideMark/>
           </w:tcPr>
           <w:p>
             <w:pPr>
-              <w:spacing w:line="240" w:lineRule="auto"/>
               <w:ind w:firstLine="0"/>
+              <w:jc w:val="both"/>
+            </w:pPr>
+            <w:r>
+              <w:t>Accuracy</w:t>
+            </w:r>
+          </w:p>
+        </w:tc>
+        <w:tc>
+          <w:tcPr>
+            <w:tcW w:w="1700" w:type="dxa"/>
+            <w:tcBorders>
+              <w:top w:val="single" w:sz="8" w:space="0" w:color="FFFFFF"/>
+              <w:left w:val="single" w:sz="8" w:space="0" w:color="FFFFFF"/>
+              <w:bottom w:val="single" w:sz="8" w:space="0" w:color="FFFFFF"/>
+              <w:right w:val="single" w:sz="8" w:space="0" w:color="FFFFFF"/>
+            </w:tcBorders>
+            <w:shd w:val="clear" w:color="auto" w:fill="E9EBF5"/>
+            <w:tcMar>
+              <w:top w:w="72" w:type="dxa"/>
+              <w:left w:w="144" w:type="dxa"/>
+              <w:bottom w:w="72" w:type="dxa"/>
+              <w:right w:w="144" w:type="dxa"/>
+            </w:tcMar>
+            <w:hideMark/>
+          </w:tcPr>
+          <w:p>
+            <w:pPr>
               <w:jc w:val="right"/>
-              <w:rPr>
-                <w:rFonts w:ascii="Calibri" w:eastAsia="Times New Roman" w:hAnsi="Calibri" w:cs="Calibri"/>
-                <w:color w:val="000000"/>
-                <w:sz w:val="22"/>
-                <w:szCs w:val="22"/>
-                <w:lang w:eastAsia="en-US"/>
-              </w:rPr>
             </w:pPr>
           </w:p>
         </w:tc>
         <w:tc>
           <w:tcPr>
-            <w:tcW w:w="860" w:type="dxa"/>
+            <w:tcW w:w="1840" w:type="dxa"/>
             <w:tcBorders>
-              <w:top w:val="nil"/>
-              <w:left w:val="nil"/>
-              <w:bottom w:val="nil"/>
-              <w:right w:val="nil"/>
+              <w:top w:val="single" w:sz="8" w:space="0" w:color="FFFFFF"/>
+              <w:left w:val="single" w:sz="8" w:space="0" w:color="FFFFFF"/>
+              <w:bottom w:val="single" w:sz="8" w:space="0" w:color="FFFFFF"/>
+              <w:right w:val="single" w:sz="8" w:space="0" w:color="FFFFFF"/>
             </w:tcBorders>
-            <w:shd w:val="clear" w:color="auto" w:fill="auto"/>
-            <w:noWrap/>
-            <w:vAlign w:val="bottom"/>
+            <w:shd w:val="clear" w:color="auto" w:fill="E9EBF5"/>
+            <w:tcMar>
+              <w:top w:w="72" w:type="dxa"/>
+              <w:left w:w="144" w:type="dxa"/>
+              <w:bottom w:w="72" w:type="dxa"/>
+              <w:right w:w="144" w:type="dxa"/>
+            </w:tcMar>
             <w:hideMark/>
           </w:tcPr>
           <w:p>
             <w:pPr>
-              <w:spacing w:line="240" w:lineRule="auto"/>
-              <w:ind w:firstLine="0"/>
-              <w:rPr>
-                <w:rFonts w:ascii="Times New Roman" w:eastAsia="Times New Roman" w:hAnsi="Times New Roman" w:cs="Times New Roman"/>
-                <w:color w:val="auto"/>
-                <w:sz w:val="20"/>
-                <w:szCs w:val="20"/>
-                <w:lang w:eastAsia="en-US"/>
-              </w:rPr>
+              <w:jc w:val="right"/>
             </w:pPr>
           </w:p>
         </w:tc>
         <w:tc>
           <w:tcPr>
-            <w:tcW w:w="960" w:type="dxa"/>
+            <w:tcW w:w="1940" w:type="dxa"/>
             <w:tcBorders>
-              <w:top w:val="nil"/>
-              <w:left w:val="nil"/>
-              <w:bottom w:val="nil"/>
-              <w:right w:val="nil"/>
+              <w:top w:val="single" w:sz="8" w:space="0" w:color="FFFFFF"/>
+              <w:left w:val="single" w:sz="8" w:space="0" w:color="FFFFFF"/>
+              <w:bottom w:val="single" w:sz="8" w:space="0" w:color="FFFFFF"/>
+              <w:right w:val="single" w:sz="8" w:space="0" w:color="FFFFFF"/>
             </w:tcBorders>
-            <w:shd w:val="clear" w:color="auto" w:fill="auto"/>
-            <w:noWrap/>
-            <w:vAlign w:val="bottom"/>
+            <w:shd w:val="clear" w:color="auto" w:fill="E9EBF5"/>
+            <w:tcMar>
+              <w:top w:w="72" w:type="dxa"/>
+              <w:left w:w="144" w:type="dxa"/>
+              <w:bottom w:w="72" w:type="dxa"/>
+              <w:right w:w="144" w:type="dxa"/>
+            </w:tcMar>
             <w:hideMark/>
           </w:tcPr>
           <w:p>
             <w:pPr>
-              <w:spacing w:line="240" w:lineRule="auto"/>
-              <w:ind w:firstLine="0"/>
-              <w:rPr>
-                <w:rFonts w:ascii="Times New Roman" w:eastAsia="Times New Roman" w:hAnsi="Times New Roman" w:cs="Times New Roman"/>
-                <w:color w:val="auto"/>
-                <w:sz w:val="20"/>
-                <w:szCs w:val="20"/>
-                <w:lang w:eastAsia="en-US"/>
-              </w:rPr>
-            </w:pPr>
-          </w:p>
-        </w:tc>
-        <w:tc>
-          <w:tcPr>
-            <w:tcW w:w="960" w:type="dxa"/>
-            <w:tcBorders>
-              <w:top w:val="nil"/>
-              <w:left w:val="nil"/>
-              <w:bottom w:val="nil"/>
-              <w:right w:val="nil"/>
-            </w:tcBorders>
-            <w:shd w:val="clear" w:color="auto" w:fill="auto"/>
-            <w:noWrap/>
-            <w:vAlign w:val="bottom"/>
-            <w:hideMark/>
-          </w:tcPr>
-          <w:p>
-            <w:pPr>
-              <w:spacing w:line="240" w:lineRule="auto"/>
-              <w:ind w:firstLine="0"/>
-              <w:rPr>
-                <w:rFonts w:ascii="Times New Roman" w:eastAsia="Times New Roman" w:hAnsi="Times New Roman" w:cs="Times New Roman"/>
-                <w:color w:val="auto"/>
-                <w:sz w:val="20"/>
-                <w:szCs w:val="20"/>
-                <w:lang w:eastAsia="en-US"/>
-              </w:rPr>
-            </w:pPr>
-          </w:p>
-        </w:tc>
-        <w:tc>
-          <w:tcPr>
-            <w:tcW w:w="960" w:type="dxa"/>
-            <w:tcBorders>
-              <w:top w:val="nil"/>
-              <w:left w:val="nil"/>
-              <w:bottom w:val="nil"/>
-              <w:right w:val="nil"/>
-            </w:tcBorders>
-            <w:shd w:val="clear" w:color="auto" w:fill="auto"/>
-            <w:noWrap/>
-            <w:vAlign w:val="bottom"/>
-            <w:hideMark/>
-          </w:tcPr>
-          <w:p>
-            <w:pPr>
-              <w:spacing w:line="240" w:lineRule="auto"/>
-              <w:ind w:firstLine="0"/>
-              <w:rPr>
-                <w:rFonts w:ascii="Times New Roman" w:eastAsia="Times New Roman" w:hAnsi="Times New Roman" w:cs="Times New Roman"/>
-                <w:color w:val="auto"/>
-                <w:sz w:val="20"/>
-                <w:szCs w:val="20"/>
-                <w:lang w:eastAsia="en-US"/>
-              </w:rPr>
-            </w:pPr>
-          </w:p>
-        </w:tc>
-      </w:tr>
-      <w:tr>
-        <w:trPr>
-          <w:trHeight w:val="300"/>
-        </w:trPr>
-        <w:tc>
-          <w:tcPr>
-            <w:tcW w:w="1710" w:type="dxa"/>
-            <w:tcBorders>
-              <w:top w:val="nil"/>
-              <w:left w:val="nil"/>
-              <w:bottom w:val="nil"/>
-              <w:right w:val="nil"/>
-            </w:tcBorders>
-            <w:shd w:val="clear" w:color="auto" w:fill="auto"/>
-            <w:noWrap/>
-            <w:vAlign w:val="bottom"/>
-            <w:hideMark/>
-          </w:tcPr>
-          <w:p>
-            <w:pPr>
-              <w:spacing w:line="240" w:lineRule="auto"/>
-              <w:ind w:firstLine="0"/>
-              <w:rPr>
-                <w:rFonts w:ascii="Calibri" w:eastAsia="Times New Roman" w:hAnsi="Calibri" w:cs="Calibri"/>
-                <w:color w:val="000000"/>
-                <w:sz w:val="22"/>
-                <w:szCs w:val="22"/>
-                <w:lang w:eastAsia="en-US"/>
-              </w:rPr>
+              <w:jc w:val="right"/>
             </w:pPr>
             <w:r>
-              <w:rPr>
-                <w:rFonts w:ascii="Calibri" w:eastAsia="Times New Roman" w:hAnsi="Calibri" w:cs="Calibri"/>
-                <w:color w:val="000000"/>
-                <w:sz w:val="22"/>
-                <w:szCs w:val="22"/>
-                <w:lang w:eastAsia="en-US"/>
-              </w:rPr>
-              <w:t>accuracy</w:t>
-            </w:r>
-          </w:p>
-        </w:tc>
-        <w:tc>
-          <w:tcPr>
-            <w:tcW w:w="860" w:type="dxa"/>
-            <w:tcBorders>
-              <w:top w:val="nil"/>
-              <w:left w:val="nil"/>
-              <w:bottom w:val="nil"/>
-              <w:right w:val="nil"/>
-            </w:tcBorders>
-            <w:shd w:val="clear" w:color="auto" w:fill="auto"/>
-            <w:noWrap/>
-            <w:vAlign w:val="bottom"/>
-            <w:hideMark/>
-          </w:tcPr>
-          <w:p>
-            <w:pPr>
-              <w:spacing w:line="240" w:lineRule="auto"/>
-              <w:ind w:firstLine="0"/>
-              <w:rPr>
-                <w:rFonts w:ascii="Calibri" w:eastAsia="Times New Roman" w:hAnsi="Calibri" w:cs="Calibri"/>
-                <w:color w:val="000000"/>
-                <w:sz w:val="22"/>
-                <w:szCs w:val="22"/>
-                <w:lang w:eastAsia="en-US"/>
-              </w:rPr>
-            </w:pPr>
-          </w:p>
-        </w:tc>
-        <w:tc>
-          <w:tcPr>
-            <w:tcW w:w="960" w:type="dxa"/>
-            <w:tcBorders>
-              <w:top w:val="nil"/>
-              <w:left w:val="nil"/>
-              <w:bottom w:val="nil"/>
-              <w:right w:val="nil"/>
-            </w:tcBorders>
-            <w:shd w:val="clear" w:color="auto" w:fill="auto"/>
-            <w:noWrap/>
-            <w:vAlign w:val="bottom"/>
-            <w:hideMark/>
-          </w:tcPr>
-          <w:p>
-            <w:pPr>
-              <w:spacing w:line="240" w:lineRule="auto"/>
-              <w:ind w:firstLine="0"/>
-              <w:rPr>
-                <w:rFonts w:ascii="Times New Roman" w:eastAsia="Times New Roman" w:hAnsi="Times New Roman" w:cs="Times New Roman"/>
-                <w:color w:val="auto"/>
-                <w:sz w:val="20"/>
-                <w:szCs w:val="20"/>
-                <w:lang w:eastAsia="en-US"/>
-              </w:rPr>
-            </w:pPr>
-          </w:p>
-        </w:tc>
-        <w:tc>
-          <w:tcPr>
-            <w:tcW w:w="960" w:type="dxa"/>
-            <w:tcBorders>
-              <w:top w:val="nil"/>
-              <w:left w:val="nil"/>
-              <w:bottom w:val="nil"/>
-              <w:right w:val="nil"/>
-            </w:tcBorders>
-            <w:shd w:val="clear" w:color="auto" w:fill="auto"/>
-            <w:noWrap/>
-            <w:vAlign w:val="bottom"/>
-            <w:hideMark/>
-          </w:tcPr>
-          <w:p>
-            <w:pPr>
-              <w:spacing w:line="240" w:lineRule="auto"/>
-              <w:ind w:firstLine="0"/>
-              <w:jc w:val="right"/>
-              <w:rPr>
-                <w:rFonts w:ascii="Calibri" w:eastAsia="Times New Roman" w:hAnsi="Calibri" w:cs="Calibri"/>
-                <w:color w:val="000000"/>
-                <w:sz w:val="22"/>
-                <w:szCs w:val="22"/>
-                <w:lang w:eastAsia="en-US"/>
-              </w:rPr>
-            </w:pPr>
-            <w:r>
-              <w:rPr>
-                <w:rFonts w:ascii="Calibri" w:eastAsia="Times New Roman" w:hAnsi="Calibri" w:cs="Calibri"/>
-                <w:color w:val="000000"/>
-                <w:sz w:val="22"/>
-                <w:szCs w:val="22"/>
-                <w:lang w:eastAsia="en-US"/>
-              </w:rPr>
               <w:t>0.86</w:t>
             </w:r>
           </w:p>
         </w:tc>
         <w:tc>
           <w:tcPr>
-            <w:tcW w:w="960" w:type="dxa"/>
+            <w:tcW w:w="1940" w:type="dxa"/>
             <w:tcBorders>
-              <w:top w:val="nil"/>
-              <w:left w:val="nil"/>
-              <w:bottom w:val="nil"/>
-              <w:right w:val="nil"/>
+              <w:top w:val="single" w:sz="8" w:space="0" w:color="FFFFFF"/>
+              <w:left w:val="single" w:sz="8" w:space="0" w:color="FFFFFF"/>
+              <w:bottom w:val="single" w:sz="8" w:space="0" w:color="FFFFFF"/>
+              <w:right w:val="single" w:sz="8" w:space="0" w:color="FFFFFF"/>
             </w:tcBorders>
-            <w:shd w:val="clear" w:color="auto" w:fill="auto"/>
-            <w:noWrap/>
-            <w:vAlign w:val="bottom"/>
+            <w:shd w:val="clear" w:color="auto" w:fill="E9EBF5"/>
+            <w:tcMar>
+              <w:top w:w="72" w:type="dxa"/>
+              <w:left w:w="144" w:type="dxa"/>
+              <w:bottom w:w="72" w:type="dxa"/>
+              <w:right w:w="144" w:type="dxa"/>
+            </w:tcMar>
             <w:hideMark/>
           </w:tcPr>
           <w:p>
             <w:pPr>
-              <w:spacing w:line="240" w:lineRule="auto"/>
-              <w:ind w:firstLine="0"/>
               <w:jc w:val="right"/>
-              <w:rPr>
-                <w:rFonts w:ascii="Calibri" w:eastAsia="Times New Roman" w:hAnsi="Calibri" w:cs="Calibri"/>
-                <w:color w:val="000000"/>
-                <w:sz w:val="22"/>
-                <w:szCs w:val="22"/>
-                <w:lang w:eastAsia="en-US"/>
-              </w:rPr>
             </w:pPr>
             <w:r>
-              <w:rPr>
-                <w:rFonts w:ascii="Calibri" w:eastAsia="Times New Roman" w:hAnsi="Calibri" w:cs="Calibri"/>
-                <w:color w:val="000000"/>
-                <w:sz w:val="22"/>
-                <w:szCs w:val="22"/>
-                <w:lang w:eastAsia="en-US"/>
-              </w:rPr>
               <w:t>2391</w:t>
             </w:r>
           </w:p>
@@ -1882,198 +1423,140 @@
       </w:tr>
       <w:tr>
         <w:trPr>
-          <w:trHeight w:val="300"/>
+          <w:trHeight w:val="584"/>
         </w:trPr>
         <w:tc>
           <w:tcPr>
-            <w:tcW w:w="1710" w:type="dxa"/>
+            <w:tcW w:w="2300" w:type="dxa"/>
             <w:tcBorders>
-              <w:top w:val="nil"/>
-              <w:left w:val="nil"/>
-              <w:bottom w:val="nil"/>
-              <w:right w:val="nil"/>
+              <w:top w:val="single" w:sz="8" w:space="0" w:color="FFFFFF"/>
+              <w:left w:val="single" w:sz="8" w:space="0" w:color="FFFFFF"/>
+              <w:bottom w:val="single" w:sz="8" w:space="0" w:color="FFFFFF"/>
+              <w:right w:val="single" w:sz="8" w:space="0" w:color="FFFFFF"/>
             </w:tcBorders>
-            <w:shd w:val="clear" w:color="auto" w:fill="auto"/>
-            <w:noWrap/>
-            <w:vAlign w:val="bottom"/>
+            <w:shd w:val="clear" w:color="auto" w:fill="CFD5EA"/>
+            <w:tcMar>
+              <w:top w:w="72" w:type="dxa"/>
+              <w:left w:w="144" w:type="dxa"/>
+              <w:bottom w:w="72" w:type="dxa"/>
+              <w:right w:w="144" w:type="dxa"/>
+            </w:tcMar>
             <w:hideMark/>
           </w:tcPr>
           <w:p>
             <w:pPr>
-              <w:spacing w:line="240" w:lineRule="auto"/>
               <w:ind w:firstLine="0"/>
-              <w:rPr>
-                <w:rFonts w:ascii="Calibri" w:eastAsia="Times New Roman" w:hAnsi="Calibri" w:cs="Calibri"/>
-                <w:color w:val="000000"/>
-                <w:sz w:val="22"/>
-                <w:szCs w:val="22"/>
-                <w:lang w:eastAsia="en-US"/>
-              </w:rPr>
+              <w:jc w:val="both"/>
             </w:pPr>
             <w:r>
-              <w:rPr>
-                <w:rFonts w:ascii="Calibri" w:eastAsia="Times New Roman" w:hAnsi="Calibri" w:cs="Calibri"/>
-                <w:color w:val="000000"/>
-                <w:sz w:val="22"/>
-                <w:szCs w:val="22"/>
-                <w:lang w:eastAsia="en-US"/>
-              </w:rPr>
-              <w:t>macro avg</w:t>
+              <w:t>Macro avg</w:t>
             </w:r>
           </w:p>
         </w:tc>
         <w:tc>
           <w:tcPr>
-            <w:tcW w:w="860" w:type="dxa"/>
+            <w:tcW w:w="1700" w:type="dxa"/>
             <w:tcBorders>
-              <w:top w:val="nil"/>
-              <w:left w:val="nil"/>
-              <w:bottom w:val="nil"/>
-              <w:right w:val="nil"/>
+              <w:top w:val="single" w:sz="8" w:space="0" w:color="FFFFFF"/>
+              <w:left w:val="single" w:sz="8" w:space="0" w:color="FFFFFF"/>
+              <w:bottom w:val="single" w:sz="8" w:space="0" w:color="FFFFFF"/>
+              <w:right w:val="single" w:sz="8" w:space="0" w:color="FFFFFF"/>
             </w:tcBorders>
-            <w:shd w:val="clear" w:color="auto" w:fill="auto"/>
-            <w:noWrap/>
-            <w:vAlign w:val="bottom"/>
+            <w:shd w:val="clear" w:color="auto" w:fill="CFD5EA"/>
+            <w:tcMar>
+              <w:top w:w="72" w:type="dxa"/>
+              <w:left w:w="144" w:type="dxa"/>
+              <w:bottom w:w="72" w:type="dxa"/>
+              <w:right w:w="144" w:type="dxa"/>
+            </w:tcMar>
             <w:hideMark/>
           </w:tcPr>
           <w:p>
             <w:pPr>
-              <w:spacing w:line="240" w:lineRule="auto"/>
-              <w:ind w:firstLine="0"/>
               <w:jc w:val="right"/>
-              <w:rPr>
-                <w:rFonts w:ascii="Calibri" w:eastAsia="Times New Roman" w:hAnsi="Calibri" w:cs="Calibri"/>
-                <w:color w:val="000000"/>
-                <w:sz w:val="22"/>
-                <w:szCs w:val="22"/>
-                <w:lang w:eastAsia="en-US"/>
-              </w:rPr>
             </w:pPr>
             <w:r>
-              <w:rPr>
-                <w:rFonts w:ascii="Calibri" w:eastAsia="Times New Roman" w:hAnsi="Calibri" w:cs="Calibri"/>
-                <w:color w:val="000000"/>
-                <w:sz w:val="22"/>
-                <w:szCs w:val="22"/>
-                <w:lang w:eastAsia="en-US"/>
-              </w:rPr>
               <w:t>0.85</w:t>
             </w:r>
           </w:p>
         </w:tc>
         <w:tc>
           <w:tcPr>
-            <w:tcW w:w="960" w:type="dxa"/>
+            <w:tcW w:w="1840" w:type="dxa"/>
             <w:tcBorders>
-              <w:top w:val="nil"/>
-              <w:left w:val="nil"/>
-              <w:bottom w:val="nil"/>
-              <w:right w:val="nil"/>
+              <w:top w:val="single" w:sz="8" w:space="0" w:color="FFFFFF"/>
+              <w:left w:val="single" w:sz="8" w:space="0" w:color="FFFFFF"/>
+              <w:bottom w:val="single" w:sz="8" w:space="0" w:color="FFFFFF"/>
+              <w:right w:val="single" w:sz="8" w:space="0" w:color="FFFFFF"/>
             </w:tcBorders>
-            <w:shd w:val="clear" w:color="auto" w:fill="auto"/>
-            <w:noWrap/>
-            <w:vAlign w:val="bottom"/>
+            <w:shd w:val="clear" w:color="auto" w:fill="CFD5EA"/>
+            <w:tcMar>
+              <w:top w:w="72" w:type="dxa"/>
+              <w:left w:w="144" w:type="dxa"/>
+              <w:bottom w:w="72" w:type="dxa"/>
+              <w:right w:w="144" w:type="dxa"/>
+            </w:tcMar>
             <w:hideMark/>
           </w:tcPr>
           <w:p>
             <w:pPr>
-              <w:spacing w:line="240" w:lineRule="auto"/>
-              <w:ind w:firstLine="0"/>
               <w:jc w:val="right"/>
-              <w:rPr>
-                <w:rFonts w:ascii="Calibri" w:eastAsia="Times New Roman" w:hAnsi="Calibri" w:cs="Calibri"/>
-                <w:color w:val="000000"/>
-                <w:sz w:val="22"/>
-                <w:szCs w:val="22"/>
-                <w:lang w:eastAsia="en-US"/>
-              </w:rPr>
             </w:pPr>
             <w:r>
-              <w:rPr>
-                <w:rFonts w:ascii="Calibri" w:eastAsia="Times New Roman" w:hAnsi="Calibri" w:cs="Calibri"/>
-                <w:color w:val="000000"/>
-                <w:sz w:val="22"/>
-                <w:szCs w:val="22"/>
-                <w:lang w:eastAsia="en-US"/>
-              </w:rPr>
               <w:t>0.83</w:t>
             </w:r>
           </w:p>
         </w:tc>
         <w:tc>
           <w:tcPr>
-            <w:tcW w:w="960" w:type="dxa"/>
+            <w:tcW w:w="1940" w:type="dxa"/>
             <w:tcBorders>
-              <w:top w:val="nil"/>
-              <w:left w:val="nil"/>
-              <w:bottom w:val="nil"/>
-              <w:right w:val="nil"/>
+              <w:top w:val="single" w:sz="8" w:space="0" w:color="FFFFFF"/>
+              <w:left w:val="single" w:sz="8" w:space="0" w:color="FFFFFF"/>
+              <w:bottom w:val="single" w:sz="8" w:space="0" w:color="FFFFFF"/>
+              <w:right w:val="single" w:sz="8" w:space="0" w:color="FFFFFF"/>
             </w:tcBorders>
-            <w:shd w:val="clear" w:color="auto" w:fill="auto"/>
-            <w:noWrap/>
-            <w:vAlign w:val="bottom"/>
+            <w:shd w:val="clear" w:color="auto" w:fill="CFD5EA"/>
+            <w:tcMar>
+              <w:top w:w="72" w:type="dxa"/>
+              <w:left w:w="144" w:type="dxa"/>
+              <w:bottom w:w="72" w:type="dxa"/>
+              <w:right w:w="144" w:type="dxa"/>
+            </w:tcMar>
             <w:hideMark/>
           </w:tcPr>
           <w:p>
             <w:pPr>
-              <w:spacing w:line="240" w:lineRule="auto"/>
-              <w:ind w:firstLine="0"/>
               <w:jc w:val="right"/>
-              <w:rPr>
-                <w:rFonts w:ascii="Calibri" w:eastAsia="Times New Roman" w:hAnsi="Calibri" w:cs="Calibri"/>
-                <w:color w:val="000000"/>
-                <w:sz w:val="22"/>
-                <w:szCs w:val="22"/>
-                <w:lang w:eastAsia="en-US"/>
-              </w:rPr>
             </w:pPr>
             <w:r>
-              <w:rPr>
-                <w:rFonts w:ascii="Calibri" w:eastAsia="Times New Roman" w:hAnsi="Calibri" w:cs="Calibri"/>
-                <w:color w:val="000000"/>
-                <w:sz w:val="22"/>
-                <w:szCs w:val="22"/>
-                <w:lang w:eastAsia="en-US"/>
-              </w:rPr>
               <w:t>0.84</w:t>
             </w:r>
           </w:p>
         </w:tc>
         <w:tc>
           <w:tcPr>
-            <w:tcW w:w="960" w:type="dxa"/>
+            <w:tcW w:w="1940" w:type="dxa"/>
             <w:tcBorders>
-              <w:top w:val="nil"/>
-              <w:left w:val="nil"/>
-              <w:bottom w:val="nil"/>
-              <w:right w:val="nil"/>
+              <w:top w:val="single" w:sz="8" w:space="0" w:color="FFFFFF"/>
+              <w:left w:val="single" w:sz="8" w:space="0" w:color="FFFFFF"/>
+              <w:bottom w:val="single" w:sz="8" w:space="0" w:color="FFFFFF"/>
+              <w:right w:val="single" w:sz="8" w:space="0" w:color="FFFFFF"/>
             </w:tcBorders>
-            <w:shd w:val="clear" w:color="auto" w:fill="auto"/>
-            <w:noWrap/>
-            <w:vAlign w:val="bottom"/>
+            <w:shd w:val="clear" w:color="auto" w:fill="CFD5EA"/>
+            <w:tcMar>
+              <w:top w:w="72" w:type="dxa"/>
+              <w:left w:w="144" w:type="dxa"/>
+              <w:bottom w:w="72" w:type="dxa"/>
+              <w:right w:w="144" w:type="dxa"/>
+            </w:tcMar>
             <w:hideMark/>
           </w:tcPr>
           <w:p>
             <w:pPr>
-              <w:spacing w:line="240" w:lineRule="auto"/>
-              <w:ind w:firstLine="0"/>
               <w:jc w:val="right"/>
-              <w:rPr>
-                <w:rFonts w:ascii="Calibri" w:eastAsia="Times New Roman" w:hAnsi="Calibri" w:cs="Calibri"/>
-                <w:color w:val="000000"/>
-                <w:sz w:val="22"/>
-                <w:szCs w:val="22"/>
-                <w:lang w:eastAsia="en-US"/>
-              </w:rPr>
             </w:pPr>
             <w:r>
-              <w:rPr>
-                <w:rFonts w:ascii="Calibri" w:eastAsia="Times New Roman" w:hAnsi="Calibri" w:cs="Calibri"/>
-                <w:color w:val="000000"/>
-                <w:sz w:val="22"/>
-                <w:szCs w:val="22"/>
-                <w:lang w:eastAsia="en-US"/>
-              </w:rPr>
               <w:t>2391</w:t>
             </w:r>
           </w:p>
@@ -2081,198 +1564,140 @@
       </w:tr>
       <w:tr>
         <w:trPr>
-          <w:trHeight w:val="300"/>
+          <w:trHeight w:val="584"/>
         </w:trPr>
         <w:tc>
           <w:tcPr>
-            <w:tcW w:w="1710" w:type="dxa"/>
+            <w:tcW w:w="2300" w:type="dxa"/>
             <w:tcBorders>
-              <w:top w:val="nil"/>
-              <w:left w:val="nil"/>
-              <w:bottom w:val="nil"/>
-              <w:right w:val="nil"/>
+              <w:top w:val="single" w:sz="8" w:space="0" w:color="FFFFFF"/>
+              <w:left w:val="single" w:sz="8" w:space="0" w:color="FFFFFF"/>
+              <w:bottom w:val="single" w:sz="8" w:space="0" w:color="FFFFFF"/>
+              <w:right w:val="single" w:sz="8" w:space="0" w:color="FFFFFF"/>
             </w:tcBorders>
-            <w:shd w:val="clear" w:color="auto" w:fill="auto"/>
-            <w:noWrap/>
-            <w:vAlign w:val="bottom"/>
+            <w:shd w:val="clear" w:color="auto" w:fill="E9EBF5"/>
+            <w:tcMar>
+              <w:top w:w="72" w:type="dxa"/>
+              <w:left w:w="144" w:type="dxa"/>
+              <w:bottom w:w="72" w:type="dxa"/>
+              <w:right w:w="144" w:type="dxa"/>
+            </w:tcMar>
             <w:hideMark/>
           </w:tcPr>
           <w:p>
             <w:pPr>
-              <w:spacing w:line="240" w:lineRule="auto"/>
               <w:ind w:firstLine="0"/>
-              <w:rPr>
-                <w:rFonts w:ascii="Calibri" w:eastAsia="Times New Roman" w:hAnsi="Calibri" w:cs="Calibri"/>
-                <w:color w:val="000000"/>
-                <w:sz w:val="22"/>
-                <w:szCs w:val="22"/>
-                <w:lang w:eastAsia="en-US"/>
-              </w:rPr>
+              <w:jc w:val="both"/>
             </w:pPr>
             <w:r>
-              <w:rPr>
-                <w:rFonts w:ascii="Calibri" w:eastAsia="Times New Roman" w:hAnsi="Calibri" w:cs="Calibri"/>
-                <w:color w:val="000000"/>
-                <w:sz w:val="22"/>
-                <w:szCs w:val="22"/>
-                <w:lang w:eastAsia="en-US"/>
-              </w:rPr>
-              <w:t>weighted avg</w:t>
+              <w:t>Weighted avg</w:t>
             </w:r>
           </w:p>
         </w:tc>
         <w:tc>
           <w:tcPr>
-            <w:tcW w:w="860" w:type="dxa"/>
+            <w:tcW w:w="1700" w:type="dxa"/>
             <w:tcBorders>
-              <w:top w:val="nil"/>
-              <w:left w:val="nil"/>
-              <w:bottom w:val="nil"/>
-              <w:right w:val="nil"/>
+              <w:top w:val="single" w:sz="8" w:space="0" w:color="FFFFFF"/>
+              <w:left w:val="single" w:sz="8" w:space="0" w:color="FFFFFF"/>
+              <w:bottom w:val="single" w:sz="8" w:space="0" w:color="FFFFFF"/>
+              <w:right w:val="single" w:sz="8" w:space="0" w:color="FFFFFF"/>
             </w:tcBorders>
-            <w:shd w:val="clear" w:color="auto" w:fill="auto"/>
-            <w:noWrap/>
-            <w:vAlign w:val="bottom"/>
+            <w:shd w:val="clear" w:color="auto" w:fill="E9EBF5"/>
+            <w:tcMar>
+              <w:top w:w="72" w:type="dxa"/>
+              <w:left w:w="144" w:type="dxa"/>
+              <w:bottom w:w="72" w:type="dxa"/>
+              <w:right w:w="144" w:type="dxa"/>
+            </w:tcMar>
             <w:hideMark/>
           </w:tcPr>
           <w:p>
             <w:pPr>
-              <w:spacing w:line="240" w:lineRule="auto"/>
-              <w:ind w:firstLine="0"/>
               <w:jc w:val="right"/>
-              <w:rPr>
-                <w:rFonts w:ascii="Calibri" w:eastAsia="Times New Roman" w:hAnsi="Calibri" w:cs="Calibri"/>
-                <w:color w:val="000000"/>
-                <w:sz w:val="22"/>
-                <w:szCs w:val="22"/>
-                <w:lang w:eastAsia="en-US"/>
-              </w:rPr>
             </w:pPr>
             <w:r>
-              <w:rPr>
-                <w:rFonts w:ascii="Calibri" w:eastAsia="Times New Roman" w:hAnsi="Calibri" w:cs="Calibri"/>
-                <w:color w:val="000000"/>
-                <w:sz w:val="22"/>
-                <w:szCs w:val="22"/>
-                <w:lang w:eastAsia="en-US"/>
-              </w:rPr>
               <w:t>0.86</w:t>
             </w:r>
           </w:p>
         </w:tc>
         <w:tc>
           <w:tcPr>
-            <w:tcW w:w="960" w:type="dxa"/>
+            <w:tcW w:w="1840" w:type="dxa"/>
             <w:tcBorders>
-              <w:top w:val="nil"/>
-              <w:left w:val="nil"/>
-              <w:bottom w:val="nil"/>
-              <w:right w:val="nil"/>
+              <w:top w:val="single" w:sz="8" w:space="0" w:color="FFFFFF"/>
+              <w:left w:val="single" w:sz="8" w:space="0" w:color="FFFFFF"/>
+              <w:bottom w:val="single" w:sz="8" w:space="0" w:color="FFFFFF"/>
+              <w:right w:val="single" w:sz="8" w:space="0" w:color="FFFFFF"/>
             </w:tcBorders>
-            <w:shd w:val="clear" w:color="auto" w:fill="auto"/>
-            <w:noWrap/>
-            <w:vAlign w:val="bottom"/>
+            <w:shd w:val="clear" w:color="auto" w:fill="E9EBF5"/>
+            <w:tcMar>
+              <w:top w:w="72" w:type="dxa"/>
+              <w:left w:w="144" w:type="dxa"/>
+              <w:bottom w:w="72" w:type="dxa"/>
+              <w:right w:w="144" w:type="dxa"/>
+            </w:tcMar>
             <w:hideMark/>
           </w:tcPr>
           <w:p>
             <w:pPr>
-              <w:spacing w:line="240" w:lineRule="auto"/>
-              <w:ind w:firstLine="0"/>
               <w:jc w:val="right"/>
-              <w:rPr>
-                <w:rFonts w:ascii="Calibri" w:eastAsia="Times New Roman" w:hAnsi="Calibri" w:cs="Calibri"/>
-                <w:color w:val="000000"/>
-                <w:sz w:val="22"/>
-                <w:szCs w:val="22"/>
-                <w:lang w:eastAsia="en-US"/>
-              </w:rPr>
             </w:pPr>
             <w:r>
-              <w:rPr>
-                <w:rFonts w:ascii="Calibri" w:eastAsia="Times New Roman" w:hAnsi="Calibri" w:cs="Calibri"/>
-                <w:color w:val="000000"/>
-                <w:sz w:val="22"/>
-                <w:szCs w:val="22"/>
-                <w:lang w:eastAsia="en-US"/>
-              </w:rPr>
               <w:t>0.86</w:t>
             </w:r>
           </w:p>
         </w:tc>
         <w:tc>
           <w:tcPr>
-            <w:tcW w:w="960" w:type="dxa"/>
+            <w:tcW w:w="1940" w:type="dxa"/>
             <w:tcBorders>
-              <w:top w:val="nil"/>
-              <w:left w:val="nil"/>
-              <w:bottom w:val="nil"/>
-              <w:right w:val="nil"/>
+              <w:top w:val="single" w:sz="8" w:space="0" w:color="FFFFFF"/>
+              <w:left w:val="single" w:sz="8" w:space="0" w:color="FFFFFF"/>
+              <w:bottom w:val="single" w:sz="8" w:space="0" w:color="FFFFFF"/>
+              <w:right w:val="single" w:sz="8" w:space="0" w:color="FFFFFF"/>
             </w:tcBorders>
-            <w:shd w:val="clear" w:color="auto" w:fill="auto"/>
-            <w:noWrap/>
-            <w:vAlign w:val="bottom"/>
+            <w:shd w:val="clear" w:color="auto" w:fill="E9EBF5"/>
+            <w:tcMar>
+              <w:top w:w="72" w:type="dxa"/>
+              <w:left w:w="144" w:type="dxa"/>
+              <w:bottom w:w="72" w:type="dxa"/>
+              <w:right w:w="144" w:type="dxa"/>
+            </w:tcMar>
             <w:hideMark/>
           </w:tcPr>
           <w:p>
             <w:pPr>
-              <w:spacing w:line="240" w:lineRule="auto"/>
-              <w:ind w:firstLine="0"/>
               <w:jc w:val="right"/>
-              <w:rPr>
-                <w:rFonts w:ascii="Calibri" w:eastAsia="Times New Roman" w:hAnsi="Calibri" w:cs="Calibri"/>
-                <w:color w:val="000000"/>
-                <w:sz w:val="22"/>
-                <w:szCs w:val="22"/>
-                <w:lang w:eastAsia="en-US"/>
-              </w:rPr>
             </w:pPr>
             <w:r>
-              <w:rPr>
-                <w:rFonts w:ascii="Calibri" w:eastAsia="Times New Roman" w:hAnsi="Calibri" w:cs="Calibri"/>
-                <w:color w:val="000000"/>
-                <w:sz w:val="22"/>
-                <w:szCs w:val="22"/>
-                <w:lang w:eastAsia="en-US"/>
-              </w:rPr>
               <w:t>0.86</w:t>
             </w:r>
           </w:p>
         </w:tc>
         <w:tc>
           <w:tcPr>
-            <w:tcW w:w="960" w:type="dxa"/>
+            <w:tcW w:w="1940" w:type="dxa"/>
             <w:tcBorders>
-              <w:top w:val="nil"/>
-              <w:left w:val="nil"/>
-              <w:bottom w:val="nil"/>
-              <w:right w:val="nil"/>
+              <w:top w:val="single" w:sz="8" w:space="0" w:color="FFFFFF"/>
+              <w:left w:val="single" w:sz="8" w:space="0" w:color="FFFFFF"/>
+              <w:bottom w:val="single" w:sz="8" w:space="0" w:color="FFFFFF"/>
+              <w:right w:val="single" w:sz="8" w:space="0" w:color="FFFFFF"/>
             </w:tcBorders>
-            <w:shd w:val="clear" w:color="auto" w:fill="auto"/>
-            <w:noWrap/>
-            <w:vAlign w:val="bottom"/>
+            <w:shd w:val="clear" w:color="auto" w:fill="E9EBF5"/>
+            <w:tcMar>
+              <w:top w:w="72" w:type="dxa"/>
+              <w:left w:w="144" w:type="dxa"/>
+              <w:bottom w:w="72" w:type="dxa"/>
+              <w:right w:w="144" w:type="dxa"/>
+            </w:tcMar>
             <w:hideMark/>
           </w:tcPr>
           <w:p>
             <w:pPr>
-              <w:spacing w:line="240" w:lineRule="auto"/>
-              <w:ind w:firstLine="0"/>
               <w:jc w:val="right"/>
-              <w:rPr>
-                <w:rFonts w:ascii="Calibri" w:eastAsia="Times New Roman" w:hAnsi="Calibri" w:cs="Calibri"/>
-                <w:color w:val="000000"/>
-                <w:sz w:val="22"/>
-                <w:szCs w:val="22"/>
-                <w:lang w:eastAsia="en-US"/>
-              </w:rPr>
             </w:pPr>
             <w:r>
-              <w:rPr>
-                <w:rFonts w:ascii="Calibri" w:eastAsia="Times New Roman" w:hAnsi="Calibri" w:cs="Calibri"/>
-                <w:color w:val="000000"/>
-                <w:sz w:val="22"/>
-                <w:szCs w:val="22"/>
-                <w:lang w:eastAsia="en-US"/>
-              </w:rPr>
               <w:t>2391</w:t>
             </w:r>
           </w:p>
@@ -2282,14 +1707,491 @@
     <w:p/>
     <w:p>
       <w:r>
+        <w:br w:type="page"/>
+      </w:r>
+    </w:p>
+    <w:p/>
+    <w:tbl>
+      <w:tblPr>
+        <w:tblW w:w="9720" w:type="dxa"/>
+        <w:tblCellMar>
+          <w:left w:w="0" w:type="dxa"/>
+          <w:right w:w="0" w:type="dxa"/>
+        </w:tblCellMar>
+        <w:tblLook w:val="04A0" w:firstRow="1" w:lastRow="0" w:firstColumn="1" w:lastColumn="0" w:noHBand="0" w:noVBand="1"/>
+      </w:tblPr>
+      <w:tblGrid>
+        <w:gridCol w:w="3460"/>
+        <w:gridCol w:w="1980"/>
+        <w:gridCol w:w="1900"/>
+        <w:gridCol w:w="2380"/>
+      </w:tblGrid>
+      <w:tr>
+        <w:trPr>
+          <w:trHeight w:val="584"/>
+        </w:trPr>
+        <w:tc>
+          <w:tcPr>
+            <w:tcW w:w="3460" w:type="dxa"/>
+            <w:tcBorders>
+              <w:top w:val="single" w:sz="8" w:space="0" w:color="FFFFFF"/>
+              <w:left w:val="single" w:sz="8" w:space="0" w:color="FFFFFF"/>
+              <w:bottom w:val="single" w:sz="24" w:space="0" w:color="FFFFFF"/>
+              <w:right w:val="single" w:sz="8" w:space="0" w:color="FFFFFF"/>
+            </w:tcBorders>
+            <w:shd w:val="clear" w:color="auto" w:fill="4472C4"/>
+            <w:tcMar>
+              <w:top w:w="72" w:type="dxa"/>
+              <w:left w:w="144" w:type="dxa"/>
+              <w:bottom w:w="72" w:type="dxa"/>
+              <w:right w:w="144" w:type="dxa"/>
+            </w:tcMar>
+            <w:hideMark/>
+          </w:tcPr>
+          <w:p/>
+        </w:tc>
+        <w:tc>
+          <w:tcPr>
+            <w:tcW w:w="1980" w:type="dxa"/>
+            <w:tcBorders>
+              <w:top w:val="single" w:sz="8" w:space="0" w:color="FFFFFF"/>
+              <w:left w:val="single" w:sz="8" w:space="0" w:color="FFFFFF"/>
+              <w:bottom w:val="single" w:sz="24" w:space="0" w:color="FFFFFF"/>
+              <w:right w:val="single" w:sz="8" w:space="0" w:color="FFFFFF"/>
+            </w:tcBorders>
+            <w:shd w:val="clear" w:color="auto" w:fill="4472C4"/>
+            <w:tcMar>
+              <w:top w:w="72" w:type="dxa"/>
+              <w:left w:w="144" w:type="dxa"/>
+              <w:bottom w:w="72" w:type="dxa"/>
+              <w:right w:w="144" w:type="dxa"/>
+            </w:tcMar>
+            <w:hideMark/>
+          </w:tcPr>
+          <w:p>
+            <w:pPr>
+              <w:spacing w:line="240" w:lineRule="auto"/>
+              <w:ind w:firstLine="0"/>
+            </w:pPr>
+            <w:r>
+              <w:rPr>
+                <w:b/>
+                <w:bCs/>
+              </w:rPr>
+              <w:t>Predicted Candidate</w:t>
+            </w:r>
+          </w:p>
+        </w:tc>
+        <w:tc>
+          <w:tcPr>
+            <w:tcW w:w="1900" w:type="dxa"/>
+            <w:tcBorders>
+              <w:top w:val="single" w:sz="8" w:space="0" w:color="FFFFFF"/>
+              <w:left w:val="single" w:sz="8" w:space="0" w:color="FFFFFF"/>
+              <w:bottom w:val="single" w:sz="24" w:space="0" w:color="FFFFFF"/>
+              <w:right w:val="single" w:sz="8" w:space="0" w:color="FFFFFF"/>
+            </w:tcBorders>
+            <w:shd w:val="clear" w:color="auto" w:fill="4472C4"/>
+            <w:tcMar>
+              <w:top w:w="72" w:type="dxa"/>
+              <w:left w:w="144" w:type="dxa"/>
+              <w:bottom w:w="72" w:type="dxa"/>
+              <w:right w:w="144" w:type="dxa"/>
+            </w:tcMar>
+            <w:hideMark/>
+          </w:tcPr>
+          <w:p>
+            <w:pPr>
+              <w:spacing w:line="240" w:lineRule="auto"/>
+              <w:ind w:firstLine="0"/>
+            </w:pPr>
+            <w:r>
+              <w:rPr>
+                <w:b/>
+                <w:bCs/>
+              </w:rPr>
+              <w:t>Predicted Confirmed</w:t>
+            </w:r>
+          </w:p>
+        </w:tc>
+        <w:tc>
+          <w:tcPr>
+            <w:tcW w:w="2380" w:type="dxa"/>
+            <w:tcBorders>
+              <w:top w:val="single" w:sz="8" w:space="0" w:color="FFFFFF"/>
+              <w:left w:val="single" w:sz="8" w:space="0" w:color="FFFFFF"/>
+              <w:bottom w:val="single" w:sz="24" w:space="0" w:color="FFFFFF"/>
+              <w:right w:val="single" w:sz="8" w:space="0" w:color="FFFFFF"/>
+            </w:tcBorders>
+            <w:shd w:val="clear" w:color="auto" w:fill="4472C4"/>
+            <w:tcMar>
+              <w:top w:w="72" w:type="dxa"/>
+              <w:left w:w="144" w:type="dxa"/>
+              <w:bottom w:w="72" w:type="dxa"/>
+              <w:right w:w="144" w:type="dxa"/>
+            </w:tcMar>
+            <w:hideMark/>
+          </w:tcPr>
+          <w:p>
+            <w:pPr>
+              <w:spacing w:line="240" w:lineRule="auto"/>
+              <w:ind w:firstLine="0"/>
+            </w:pPr>
+            <w:r>
+              <w:rPr>
+                <w:b/>
+                <w:bCs/>
+              </w:rPr>
+              <w:t>Predicted False Positive</w:t>
+            </w:r>
+          </w:p>
+        </w:tc>
+      </w:tr>
+      <w:tr>
+        <w:trPr>
+          <w:trHeight w:val="584"/>
+        </w:trPr>
+        <w:tc>
+          <w:tcPr>
+            <w:tcW w:w="3460" w:type="dxa"/>
+            <w:tcBorders>
+              <w:top w:val="single" w:sz="24" w:space="0" w:color="FFFFFF"/>
+              <w:left w:val="single" w:sz="8" w:space="0" w:color="FFFFFF"/>
+              <w:bottom w:val="single" w:sz="8" w:space="0" w:color="FFFFFF"/>
+              <w:right w:val="single" w:sz="8" w:space="0" w:color="FFFFFF"/>
+            </w:tcBorders>
+            <w:shd w:val="clear" w:color="auto" w:fill="4472C4"/>
+            <w:tcMar>
+              <w:top w:w="72" w:type="dxa"/>
+              <w:left w:w="144" w:type="dxa"/>
+              <w:bottom w:w="72" w:type="dxa"/>
+              <w:right w:w="144" w:type="dxa"/>
+            </w:tcMar>
+            <w:hideMark/>
+          </w:tcPr>
+          <w:p>
+            <w:pPr>
+              <w:ind w:firstLine="0"/>
+            </w:pPr>
+            <w:r>
+              <w:rPr>
+                <w:b/>
+                <w:bCs/>
+              </w:rPr>
+              <w:t>Actual Candidate</w:t>
+            </w:r>
+          </w:p>
+        </w:tc>
+        <w:tc>
+          <w:tcPr>
+            <w:tcW w:w="1980" w:type="dxa"/>
+            <w:tcBorders>
+              <w:top w:val="single" w:sz="24" w:space="0" w:color="FFFFFF"/>
+              <w:left w:val="single" w:sz="8" w:space="0" w:color="FFFFFF"/>
+              <w:bottom w:val="single" w:sz="8" w:space="0" w:color="FFFFFF"/>
+              <w:right w:val="single" w:sz="8" w:space="0" w:color="FFFFFF"/>
+            </w:tcBorders>
+            <w:shd w:val="clear" w:color="auto" w:fill="CFD5EA"/>
+            <w:tcMar>
+              <w:top w:w="72" w:type="dxa"/>
+              <w:left w:w="144" w:type="dxa"/>
+              <w:bottom w:w="72" w:type="dxa"/>
+              <w:right w:w="144" w:type="dxa"/>
+            </w:tcMar>
+            <w:hideMark/>
+          </w:tcPr>
+          <w:p>
+            <w:r>
+              <w:t>1104</w:t>
+            </w:r>
+          </w:p>
+        </w:tc>
+        <w:tc>
+          <w:tcPr>
+            <w:tcW w:w="1900" w:type="dxa"/>
+            <w:tcBorders>
+              <w:top w:val="single" w:sz="24" w:space="0" w:color="FFFFFF"/>
+              <w:left w:val="single" w:sz="8" w:space="0" w:color="FFFFFF"/>
+              <w:bottom w:val="single" w:sz="8" w:space="0" w:color="FFFFFF"/>
+              <w:right w:val="single" w:sz="8" w:space="0" w:color="FFFFFF"/>
+            </w:tcBorders>
+            <w:shd w:val="clear" w:color="auto" w:fill="CFD5EA"/>
+            <w:tcMar>
+              <w:top w:w="72" w:type="dxa"/>
+              <w:left w:w="144" w:type="dxa"/>
+              <w:bottom w:w="72" w:type="dxa"/>
+              <w:right w:w="144" w:type="dxa"/>
+            </w:tcMar>
+            <w:hideMark/>
+          </w:tcPr>
+          <w:p>
+            <w:r>
+              <w:t>289</w:t>
+            </w:r>
+          </w:p>
+        </w:tc>
+        <w:tc>
+          <w:tcPr>
+            <w:tcW w:w="2380" w:type="dxa"/>
+            <w:tcBorders>
+              <w:top w:val="single" w:sz="24" w:space="0" w:color="FFFFFF"/>
+              <w:left w:val="single" w:sz="8" w:space="0" w:color="FFFFFF"/>
+              <w:bottom w:val="single" w:sz="8" w:space="0" w:color="FFFFFF"/>
+              <w:right w:val="single" w:sz="8" w:space="0" w:color="FFFFFF"/>
+            </w:tcBorders>
+            <w:shd w:val="clear" w:color="auto" w:fill="CFD5EA"/>
+            <w:tcMar>
+              <w:top w:w="72" w:type="dxa"/>
+              <w:left w:w="144" w:type="dxa"/>
+              <w:bottom w:w="72" w:type="dxa"/>
+              <w:right w:w="144" w:type="dxa"/>
+            </w:tcMar>
+            <w:hideMark/>
+          </w:tcPr>
+          <w:p>
+            <w:r>
+              <w:t>372</w:t>
+            </w:r>
+          </w:p>
+        </w:tc>
+      </w:tr>
+      <w:tr>
+        <w:trPr>
+          <w:trHeight w:val="584"/>
+        </w:trPr>
+        <w:tc>
+          <w:tcPr>
+            <w:tcW w:w="3460" w:type="dxa"/>
+            <w:tcBorders>
+              <w:top w:val="single" w:sz="8" w:space="0" w:color="FFFFFF"/>
+              <w:left w:val="single" w:sz="8" w:space="0" w:color="FFFFFF"/>
+              <w:bottom w:val="single" w:sz="8" w:space="0" w:color="FFFFFF"/>
+              <w:right w:val="single" w:sz="8" w:space="0" w:color="FFFFFF"/>
+            </w:tcBorders>
+            <w:shd w:val="clear" w:color="auto" w:fill="4472C4"/>
+            <w:tcMar>
+              <w:top w:w="72" w:type="dxa"/>
+              <w:left w:w="144" w:type="dxa"/>
+              <w:bottom w:w="72" w:type="dxa"/>
+              <w:right w:w="144" w:type="dxa"/>
+            </w:tcMar>
+            <w:hideMark/>
+          </w:tcPr>
+          <w:p>
+            <w:pPr>
+              <w:ind w:firstLine="0"/>
+            </w:pPr>
+            <w:r>
+              <w:rPr>
+                <w:b/>
+                <w:bCs/>
+              </w:rPr>
+              <w:t>Actual Confirmed</w:t>
+            </w:r>
+          </w:p>
+        </w:tc>
+        <w:tc>
+          <w:tcPr>
+            <w:tcW w:w="1980" w:type="dxa"/>
+            <w:tcBorders>
+              <w:top w:val="single" w:sz="8" w:space="0" w:color="FFFFFF"/>
+              <w:left w:val="single" w:sz="8" w:space="0" w:color="FFFFFF"/>
+              <w:bottom w:val="single" w:sz="8" w:space="0" w:color="FFFFFF"/>
+              <w:right w:val="single" w:sz="8" w:space="0" w:color="FFFFFF"/>
+            </w:tcBorders>
+            <w:shd w:val="clear" w:color="auto" w:fill="E9EBF5"/>
+            <w:tcMar>
+              <w:top w:w="72" w:type="dxa"/>
+              <w:left w:w="144" w:type="dxa"/>
+              <w:bottom w:w="72" w:type="dxa"/>
+              <w:right w:w="144" w:type="dxa"/>
+            </w:tcMar>
+            <w:hideMark/>
+          </w:tcPr>
+          <w:p>
+            <w:r>
+              <w:t>198</w:t>
+            </w:r>
+          </w:p>
+        </w:tc>
+        <w:tc>
+          <w:tcPr>
+            <w:tcW w:w="1900" w:type="dxa"/>
+            <w:tcBorders>
+              <w:top w:val="single" w:sz="8" w:space="0" w:color="FFFFFF"/>
+              <w:left w:val="single" w:sz="8" w:space="0" w:color="FFFFFF"/>
+              <w:bottom w:val="single" w:sz="8" w:space="0" w:color="FFFFFF"/>
+              <w:right w:val="single" w:sz="8" w:space="0" w:color="FFFFFF"/>
+            </w:tcBorders>
+            <w:shd w:val="clear" w:color="auto" w:fill="E9EBF5"/>
+            <w:tcMar>
+              <w:top w:w="72" w:type="dxa"/>
+              <w:left w:w="144" w:type="dxa"/>
+              <w:bottom w:w="72" w:type="dxa"/>
+              <w:right w:w="144" w:type="dxa"/>
+            </w:tcMar>
+            <w:hideMark/>
+          </w:tcPr>
+          <w:p>
+            <w:r>
+              <w:t>1517</w:t>
+            </w:r>
+          </w:p>
+        </w:tc>
+        <w:tc>
+          <w:tcPr>
+            <w:tcW w:w="2380" w:type="dxa"/>
+            <w:tcBorders>
+              <w:top w:val="single" w:sz="8" w:space="0" w:color="FFFFFF"/>
+              <w:left w:val="single" w:sz="8" w:space="0" w:color="FFFFFF"/>
+              <w:bottom w:val="single" w:sz="8" w:space="0" w:color="FFFFFF"/>
+              <w:right w:val="single" w:sz="8" w:space="0" w:color="FFFFFF"/>
+            </w:tcBorders>
+            <w:shd w:val="clear" w:color="auto" w:fill="E9EBF5"/>
+            <w:tcMar>
+              <w:top w:w="72" w:type="dxa"/>
+              <w:left w:w="144" w:type="dxa"/>
+              <w:bottom w:w="72" w:type="dxa"/>
+              <w:right w:w="144" w:type="dxa"/>
+            </w:tcMar>
+            <w:hideMark/>
+          </w:tcPr>
+          <w:p>
+            <w:r>
+              <w:t>43</w:t>
+            </w:r>
+          </w:p>
+        </w:tc>
+      </w:tr>
+      <w:tr>
+        <w:trPr>
+          <w:trHeight w:val="584"/>
+        </w:trPr>
+        <w:tc>
+          <w:tcPr>
+            <w:tcW w:w="3460" w:type="dxa"/>
+            <w:tcBorders>
+              <w:top w:val="single" w:sz="8" w:space="0" w:color="FFFFFF"/>
+              <w:left w:val="single" w:sz="8" w:space="0" w:color="FFFFFF"/>
+              <w:bottom w:val="single" w:sz="8" w:space="0" w:color="FFFFFF"/>
+              <w:right w:val="single" w:sz="8" w:space="0" w:color="FFFFFF"/>
+            </w:tcBorders>
+            <w:shd w:val="clear" w:color="auto" w:fill="4472C4"/>
+            <w:tcMar>
+              <w:top w:w="72" w:type="dxa"/>
+              <w:left w:w="144" w:type="dxa"/>
+              <w:bottom w:w="72" w:type="dxa"/>
+              <w:right w:w="144" w:type="dxa"/>
+            </w:tcMar>
+            <w:hideMark/>
+          </w:tcPr>
+          <w:p>
+            <w:pPr>
+              <w:ind w:firstLine="0"/>
+            </w:pPr>
+            <w:r>
+              <w:rPr>
+                <w:b/>
+                <w:bCs/>
+              </w:rPr>
+              <w:t>Actual False Positive</w:t>
+            </w:r>
+          </w:p>
+        </w:tc>
+        <w:tc>
+          <w:tcPr>
+            <w:tcW w:w="1980" w:type="dxa"/>
+            <w:tcBorders>
+              <w:top w:val="single" w:sz="8" w:space="0" w:color="FFFFFF"/>
+              <w:left w:val="single" w:sz="8" w:space="0" w:color="FFFFFF"/>
+              <w:bottom w:val="single" w:sz="8" w:space="0" w:color="FFFFFF"/>
+              <w:right w:val="single" w:sz="8" w:space="0" w:color="FFFFFF"/>
+            </w:tcBorders>
+            <w:shd w:val="clear" w:color="auto" w:fill="CFD5EA"/>
+            <w:tcMar>
+              <w:top w:w="72" w:type="dxa"/>
+              <w:left w:w="144" w:type="dxa"/>
+              <w:bottom w:w="72" w:type="dxa"/>
+              <w:right w:w="144" w:type="dxa"/>
+            </w:tcMar>
+            <w:hideMark/>
+          </w:tcPr>
+          <w:p>
+            <w:r>
+              <w:t>163</w:t>
+            </w:r>
+          </w:p>
+        </w:tc>
+        <w:tc>
+          <w:tcPr>
+            <w:tcW w:w="1900" w:type="dxa"/>
+            <w:tcBorders>
+              <w:top w:val="single" w:sz="8" w:space="0" w:color="FFFFFF"/>
+              <w:left w:val="single" w:sz="8" w:space="0" w:color="FFFFFF"/>
+              <w:bottom w:val="single" w:sz="8" w:space="0" w:color="FFFFFF"/>
+              <w:right w:val="single" w:sz="8" w:space="0" w:color="FFFFFF"/>
+            </w:tcBorders>
+            <w:shd w:val="clear" w:color="auto" w:fill="CFD5EA"/>
+            <w:tcMar>
+              <w:top w:w="72" w:type="dxa"/>
+              <w:left w:w="144" w:type="dxa"/>
+              <w:bottom w:w="72" w:type="dxa"/>
+              <w:right w:w="144" w:type="dxa"/>
+            </w:tcMar>
+            <w:hideMark/>
+          </w:tcPr>
+          <w:p>
+            <w:r>
+              <w:t>7</w:t>
+            </w:r>
+          </w:p>
+        </w:tc>
+        <w:tc>
+          <w:tcPr>
+            <w:tcW w:w="2380" w:type="dxa"/>
+            <w:tcBorders>
+              <w:top w:val="single" w:sz="8" w:space="0" w:color="FFFFFF"/>
+              <w:left w:val="single" w:sz="8" w:space="0" w:color="FFFFFF"/>
+              <w:bottom w:val="single" w:sz="8" w:space="0" w:color="FFFFFF"/>
+              <w:right w:val="single" w:sz="8" w:space="0" w:color="FFFFFF"/>
+            </w:tcBorders>
+            <w:shd w:val="clear" w:color="auto" w:fill="CFD5EA"/>
+            <w:tcMar>
+              <w:top w:w="72" w:type="dxa"/>
+              <w:left w:w="144" w:type="dxa"/>
+              <w:bottom w:w="72" w:type="dxa"/>
+              <w:right w:w="144" w:type="dxa"/>
+            </w:tcMar>
+            <w:hideMark/>
+          </w:tcPr>
+          <w:p>
+            <w:r>
+              <w:t>3480</w:t>
+            </w:r>
+          </w:p>
+        </w:tc>
+      </w:tr>
+    </w:tbl>
+    <w:p/>
+    <w:p>
+      <w:pPr>
+        <w:jc w:val="center"/>
+      </w:pPr>
+      <w:r>
         <w:rPr>
           <w:noProof/>
         </w:rPr>
         <w:drawing>
-          <wp:inline distT="0" distB="0" distL="0" distR="0" wp14:anchorId="1116A874" wp14:editId="5A25B6B1">
-            <wp:extent cx="3240005" cy="2865120"/>
+          <wp:inline distT="0" distB="0" distL="0" distR="0" wp14:anchorId="064B4CAD" wp14:editId="14F2F4CE">
+            <wp:extent cx="4370119" cy="3831771"/>
             <wp:effectExtent l="0" t="0" r="0" b="0"/>
-            <wp:docPr id="1" name="Picture 1"/>
+            <wp:docPr id="8" name="Picture 7">
+              <a:extLst xmlns:a="http://schemas.openxmlformats.org/drawingml/2006/main">
+                <a:ext uri="{FF2B5EF4-FFF2-40B4-BE49-F238E27FC236}">
+                  <a16:creationId xmlns:a16="http://schemas.microsoft.com/office/drawing/2014/main" id="{86A1A352-0FA9-4741-B10F-0DE99F5FDDCB}"/>
+                </a:ext>
+              </a:extLst>
+            </wp:docPr>
             <wp:cNvGraphicFramePr>
               <a:graphicFrameLocks xmlns:a="http://schemas.openxmlformats.org/drawingml/2006/main" noChangeAspect="1"/>
             </wp:cNvGraphicFramePr>
@@ -2297,8 +2199,16 @@
               <a:graphicData uri="http://schemas.openxmlformats.org/drawingml/2006/picture">
                 <pic:pic xmlns:pic="http://schemas.openxmlformats.org/drawingml/2006/picture">
                   <pic:nvPicPr>
-                    <pic:cNvPr id="1" name=""/>
-                    <pic:cNvPicPr/>
+                    <pic:cNvPr id="8" name="Picture 7">
+                      <a:extLst>
+                        <a:ext uri="{FF2B5EF4-FFF2-40B4-BE49-F238E27FC236}">
+                          <a16:creationId xmlns:a16="http://schemas.microsoft.com/office/drawing/2014/main" id="{86A1A352-0FA9-4741-B10F-0DE99F5FDDCB}"/>
+                        </a:ext>
+                      </a:extLst>
+                    </pic:cNvPr>
+                    <pic:cNvPicPr>
+                      <a:picLocks noChangeAspect="1"/>
+                    </pic:cNvPicPr>
                   </pic:nvPicPr>
                   <pic:blipFill>
                     <a:blip r:embed="rId12"/>
@@ -2309,7 +2219,7 @@
                   <pic:spPr>
                     <a:xfrm>
                       <a:off x="0" y="0"/>
-                      <a:ext cx="3273310" cy="2894572"/>
+                      <a:ext cx="4386300" cy="3845959"/>
                     </a:xfrm>
                     <a:prstGeom prst="rect">
                       <a:avLst/>
@@ -2375,123 +2285,148 @@
           <w:b/>
           <w:bCs/>
         </w:rPr>
-        <w:t>Research</w:t>
-      </w:r>
-      <w:r>
-        <w:rPr>
-          <w:rStyle w:val="Heading3Char"/>
-          <w:b/>
-          <w:bCs/>
-        </w:rPr>
-        <w:t xml:space="preserve"> Questions</w:t>
+        <w:t>Discussion</w:t>
       </w:r>
     </w:p>
     <w:p>
-      <w:pPr>
-        <w:pStyle w:val="ListParagraph"/>
-        <w:numPr>
-          <w:ilvl w:val="0"/>
-          <w:numId w:val="14"/>
-        </w:numPr>
-      </w:pPr>
-      <w:r>
-        <w:t>Regarding the decision to exclude the 8 categorical variables, can you elaborate on what they represented?</w:t>
+      <w:r>
+        <w:t>The eight categorical variables that were dropped were either informational (</w:t>
+      </w:r>
+      <w:proofErr w:type="spellStart"/>
+      <w:r>
+        <w:t>url</w:t>
+      </w:r>
+      <w:proofErr w:type="spellEnd"/>
+      <w:r>
+        <w:t xml:space="preserve"> paths, transit model used) or were predominately one value. As an example, “</w:t>
+      </w:r>
+      <w:proofErr w:type="spellStart"/>
+      <w:r>
+        <w:t>fittype</w:t>
+      </w:r>
+      <w:proofErr w:type="spellEnd"/>
+      <w:r>
+        <w:t>” was one of three values, such as Least Mean Squares. Roughly 90% of the values in this observation were the same value.</w:t>
       </w:r>
     </w:p>
     <w:p>
-      <w:pPr>
-        <w:pStyle w:val="ListParagraph"/>
-        <w:numPr>
-          <w:ilvl w:val="0"/>
-          <w:numId w:val="14"/>
-        </w:numPr>
-      </w:pPr>
-      <w:r>
-        <w:t>In retrospect, would any of them add any value to the model’s accuracy?</w:t>
+      <w:r>
+        <w:t xml:space="preserve">A </w:t>
+      </w:r>
+      <w:proofErr w:type="spellStart"/>
+      <w:r>
+        <w:t>StandardScaler</w:t>
+      </w:r>
+      <w:proofErr w:type="spellEnd"/>
+      <w:r>
+        <w:t xml:space="preserve"> was employed rather than a min/max scaler (normalization). S</w:t>
+      </w:r>
+      <w:r>
+        <w:t xml:space="preserve">tandardization does not bound the variables to a specific range, and some of the variables had </w:t>
+      </w:r>
+      <w:proofErr w:type="spellStart"/>
+      <w:proofErr w:type="gramStart"/>
+      <w:r>
+        <w:t>a</w:t>
+      </w:r>
+      <w:proofErr w:type="spellEnd"/>
+      <w:proofErr w:type="gramEnd"/>
+      <w:r>
+        <w:t xml:space="preserve"> </w:t>
+      </w:r>
+      <w:r>
+        <w:t>extreme</w:t>
+      </w:r>
+      <w:r>
+        <w:t xml:space="preserve"> range. As one </w:t>
+      </w:r>
+      <w:proofErr w:type="gramStart"/>
+      <w:r>
+        <w:t>example</w:t>
+      </w:r>
+      <w:r>
+        <w:t xml:space="preserve">, </w:t>
+      </w:r>
+      <w:r>
+        <w:t xml:space="preserve"> the</w:t>
+      </w:r>
+      <w:proofErr w:type="gramEnd"/>
+      <w:r>
+        <w:t xml:space="preserve"> min</w:t>
+      </w:r>
+      <w:r>
+        <w:t>imum value</w:t>
+      </w:r>
+      <w:r>
+        <w:t xml:space="preserve"> for </w:t>
+      </w:r>
+      <w:proofErr w:type="spellStart"/>
+      <w:r>
+        <w:t>koi_period</w:t>
+      </w:r>
+      <w:proofErr w:type="spellEnd"/>
+      <w:r>
+        <w:t xml:space="preserve"> was .24, and the maximum value was 129</w:t>
+      </w:r>
+      <w:r>
+        <w:t>,</w:t>
+      </w:r>
+      <w:r>
+        <w:t>995. I did look at these extreme values and decided they were valid for predicting false positives</w:t>
+      </w:r>
+      <w:r>
+        <w:t xml:space="preserve">; </w:t>
+      </w:r>
+      <w:proofErr w:type="gramStart"/>
+      <w:r>
+        <w:t>therefore</w:t>
+      </w:r>
+      <w:proofErr w:type="gramEnd"/>
+      <w:r>
+        <w:t xml:space="preserve"> I</w:t>
+      </w:r>
+      <w:r>
+        <w:t xml:space="preserve"> did not want to exclude them. Standardization is much less affected by outliers.</w:t>
       </w:r>
     </w:p>
     <w:p>
-      <w:pPr>
-        <w:pStyle w:val="ListParagraph"/>
-        <w:numPr>
-          <w:ilvl w:val="0"/>
-          <w:numId w:val="14"/>
-        </w:numPr>
-      </w:pPr>
-      <w:r>
-        <w:t>Why did you decide to employ a standard scaler, as opposed to say, a min/max scaler?</w:t>
+      <w:r>
+        <w:t xml:space="preserve">I originally had hoped to train a model on the subsets based on </w:t>
+      </w:r>
+      <w:proofErr w:type="gramStart"/>
+      <w:r>
+        <w:t>categories, but</w:t>
+      </w:r>
+      <w:proofErr w:type="gramEnd"/>
+      <w:r>
+        <w:t xml:space="preserve"> ran out of time. I feel this is still worth pursuing. If one of the subsets results in better accuracy than the </w:t>
+      </w:r>
+      <w:proofErr w:type="spellStart"/>
+      <w:r>
+        <w:t>the</w:t>
+      </w:r>
+      <w:proofErr w:type="spellEnd"/>
+      <w:r>
+        <w:t xml:space="preserve"> entire subset, less observational data will be required to predict object disposition.</w:t>
       </w:r>
     </w:p>
     <w:p>
       <w:pPr>
-        <w:pStyle w:val="ListParagraph"/>
-        <w:numPr>
-          <w:ilvl w:val="0"/>
-          <w:numId w:val="14"/>
-        </w:numPr>
-      </w:pPr>
-      <w:r>
-        <w:t>In your initial proposal, you were going to train the model on subsets based on the 6 categories. What changed your mind?</w:t>
-      </w:r>
-    </w:p>
-    <w:p>
-      <w:pPr>
-        <w:pStyle w:val="ListParagraph"/>
-        <w:numPr>
-          <w:ilvl w:val="0"/>
-          <w:numId w:val="14"/>
-        </w:numPr>
-      </w:pPr>
-      <w:r>
-        <w:t>Do you feel this is still something worth pursuing?</w:t>
-      </w:r>
-    </w:p>
-    <w:p>
-      <w:pPr>
-        <w:pStyle w:val="ListParagraph"/>
-        <w:numPr>
-          <w:ilvl w:val="0"/>
-          <w:numId w:val="14"/>
-        </w:numPr>
-      </w:pPr>
-      <w:r>
-        <w:t>Why did you decide to employ a Random Forest Classifier?</w:t>
-      </w:r>
-    </w:p>
-    <w:p>
-      <w:pPr>
-        <w:pStyle w:val="ListParagraph"/>
-        <w:numPr>
-          <w:ilvl w:val="0"/>
-          <w:numId w:val="14"/>
-        </w:numPr>
-      </w:pPr>
-      <w:r>
-        <w:t>Are there any other models you feel may give you better results?</w:t>
-      </w:r>
-    </w:p>
-    <w:p>
-      <w:pPr>
-        <w:pStyle w:val="ListParagraph"/>
-        <w:numPr>
-          <w:ilvl w:val="0"/>
-          <w:numId w:val="14"/>
-        </w:numPr>
-      </w:pPr>
-      <w:r>
-        <w:t>What other methods might you employ to improve the accuracy of your model?</w:t>
-      </w:r>
-    </w:p>
-    <w:p>
-      <w:pPr>
-        <w:pStyle w:val="ListParagraph"/>
-        <w:numPr>
-          <w:ilvl w:val="0"/>
-          <w:numId w:val="14"/>
-        </w:numPr>
-      </w:pPr>
-      <w:r>
-        <w:t>You state in your paper that a randomized grid search did not result in model improvement. Had you considered applying a genetic algorithm to perform hyperparameter tuning?</w:t>
+        <w:rPr>
+          <w:i/>
+          <w:iCs/>
+        </w:rPr>
+      </w:pPr>
+      <w:r>
+        <w:t xml:space="preserve">Lastly, other models were evaluated (SVM, AdaBoost, </w:t>
+      </w:r>
+      <w:proofErr w:type="spellStart"/>
+      <w:r>
+        <w:t>XGBoost</w:t>
+      </w:r>
+      <w:proofErr w:type="spellEnd"/>
+      <w:r>
+        <w:t>, TPOT) but the original Random Forest Classifier still resulted in the best results.</w:t>
       </w:r>
     </w:p>
     <w:p/>
@@ -2519,27 +2454,18 @@
       </w:r>
     </w:p>
     <w:p>
-      <w:pPr>
-        <w:ind w:left="720"/>
-      </w:pPr>
-      <w:r>
-        <w:t xml:space="preserve">While 86% accuracy is not exemplary, that was achieved with a simple baseline model. I am confident greater accuracy is possible, either by fine-tuning the hyperparameters for the Random Forest Classifier, or by investigating other models, such as </w:t>
-      </w:r>
-      <w:proofErr w:type="spellStart"/>
-      <w:r>
-        <w:rPr>
-          <w:b/>
-          <w:bCs/>
-        </w:rPr>
-        <w:t>XGBoost</w:t>
-      </w:r>
-      <w:proofErr w:type="spellEnd"/>
-      <w:r>
-        <w:t xml:space="preserve"> or Convolutional Neural Networks. Given that Machine Learning algorithms can process data faster than humans by an order of magnitude, deployment of such a </w:t>
+      <w:r>
+        <w:t xml:space="preserve">While 86% accuracy is not exemplary, that was achieved with a simple baseline model. I am confident greater accuracy is possible, either by fine-tuning the hyperparameters for the Random Forest Classifier, or by </w:t>
+      </w:r>
+      <w:r>
+        <w:t>training against a larger dataset, if one becomes available</w:t>
+      </w:r>
+      <w:r>
+        <w:t xml:space="preserve">. Given that Machine Learning algorithms can process data faster than humans by an order of magnitude, </w:t>
       </w:r>
       <w:r>
         <w:lastRenderedPageBreak/>
-        <w:t xml:space="preserve">model that can classify observations of the trillions of solar objects present in the observable universe </w:t>
+        <w:t xml:space="preserve">deployment of such a model that can classify observations of the trillions of solar objects present in the observable universe </w:t>
       </w:r>
       <w:r>
         <w:t>with blinding speed will free up astronomers for more creative endeavors; one area where humans still dominate.</w:t>
@@ -2547,7 +2473,7 @@
     </w:p>
     <w:p>
       <w:pPr>
-        <w:ind w:left="1440" w:firstLine="0"/>
+        <w:ind w:left="720" w:firstLine="0"/>
       </w:pPr>
       <w:r>
         <w:t>“</w:t>
@@ -4466,7 +4392,6 @@
   <w:style w:type="character" w:default="1" w:styleId="DefaultParagraphFont">
     <w:name w:val="Default Paragraph Font"/>
     <w:uiPriority w:val="1"/>
-    <w:semiHidden/>
     <w:unhideWhenUsed/>
   </w:style>
   <w:style w:type="table" w:default="1" w:styleId="TableNormal">
@@ -6645,6 +6570,10 @@
 </file>
 
 <file path=customXml/item1.xml><?xml version="1.0" encoding="utf-8"?>
+<b:Sources xmlns:b="http://schemas.openxmlformats.org/officeDocument/2006/bibliography" xmlns="http://schemas.openxmlformats.org/officeDocument/2006/bibliography" SelectedStyle="\APASixthEditionOfficeOnline.xsl" StyleName="APA" Version="6"/>
+</file>
+
+<file path=customXml/item2.xml><?xml version="1.0" encoding="utf-8"?>
 <employees xmlns="http://schemas.microsoft.com/temp/samples">
   <employee>
     <CustomerName>&lt;?xml version="1.0" standalone="yes"?&gt;
@@ -6658,22 +6587,18 @@
 </employees>
 </file>
 
-<file path=customXml/item2.xml><?xml version="1.0" encoding="utf-8"?>
-<b:Sources xmlns:b="http://schemas.openxmlformats.org/officeDocument/2006/bibliography" xmlns="http://schemas.openxmlformats.org/officeDocument/2006/bibliography" SelectedStyle="\APASixthEditionOfficeOnline.xsl" StyleName="APA" Version="6"/>
+<file path=customXml/itemProps1.xml><?xml version="1.0" encoding="utf-8"?>
+<ds:datastoreItem xmlns:ds="http://schemas.openxmlformats.org/officeDocument/2006/customXml" ds:itemID="{0D181A23-612A-473F-A673-77E565BE647E}">
+  <ds:schemaRefs>
+    <ds:schemaRef ds:uri="http://schemas.openxmlformats.org/officeDocument/2006/bibliography"/>
+  </ds:schemaRefs>
+</ds:datastoreItem>
 </file>
 
-<file path=customXml/itemProps1.xml><?xml version="1.0" encoding="utf-8"?>
+<file path=customXml/itemProps2.xml><?xml version="1.0" encoding="utf-8"?>
 <ds:datastoreItem xmlns:ds="http://schemas.openxmlformats.org/officeDocument/2006/customXml" ds:itemID="{B98E728A-96FF-4995-885C-5AF887AB0C35}">
   <ds:schemaRefs>
     <ds:schemaRef ds:uri="http://schemas.microsoft.com/temp/samples"/>
   </ds:schemaRefs>
 </ds:datastoreItem>
-</file>
-
-<file path=customXml/itemProps2.xml><?xml version="1.0" encoding="utf-8"?>
-<ds:datastoreItem xmlns:ds="http://schemas.openxmlformats.org/officeDocument/2006/customXml" ds:itemID="{0D181A23-612A-473F-A673-77E565BE647E}">
-  <ds:schemaRefs>
-    <ds:schemaRef ds:uri="http://schemas.openxmlformats.org/officeDocument/2006/bibliography"/>
-  </ds:schemaRefs>
-</ds:datastoreItem>
 </file>
</xml_diff>